<commit_message>
documento modificado (a medias)
</commit_message>
<xml_diff>
--- a/DOCUMENTO.docx
+++ b/DOCUMENTO.docx
@@ -1,9 +1,10 @@
 
 <file path=word/document.xml><?xml version="1.0" encoding="utf-8"?>
-<w:document xmlns:wpc="http://schemas.microsoft.com/office/word/2010/wordprocessingCanvas" xmlns:cx="http://schemas.microsoft.com/office/drawing/2014/chartex" xmlns:cx1="http://schemas.microsoft.com/office/drawing/2015/9/8/chartex" xmlns:cx2="http://schemas.microsoft.com/office/drawing/2015/10/21/chartex" xmlns:cx3="http://schemas.microsoft.com/office/drawing/2016/5/9/chartex" xmlns:cx4="http://schemas.microsoft.com/office/drawing/2016/5/10/chartex" xmlns:cx5="http://schemas.microsoft.com/office/drawing/2016/5/11/chartex" xmlns:cx6="http://schemas.microsoft.com/office/drawing/2016/5/12/chartex" xmlns:cx7="http://schemas.microsoft.com/office/drawing/2016/5/13/chartex" xmlns:cx8="http://schemas.microsoft.com/office/drawing/2016/5/14/chartex" xmlns:mc="http://schemas.openxmlformats.org/markup-compatibility/2006" xmlns:aink="http://schemas.microsoft.com/office/drawing/2016/ink" xmlns:am3d="http://schemas.microsoft.com/office/drawing/2017/model3d" xmlns:o="urn:schemas-microsoft-com:office:office" xmlns:r="http://schemas.openxmlformats.org/officeDocument/2006/relationships" xmlns:m="http://schemas.openxmlformats.org/officeDocument/2006/math" xmlns:v="urn:schemas-microsoft-com:vml" xmlns:wp14="http://schemas.microsoft.com/office/word/2010/wordprocessingDrawing" xmlns:wp="http://schemas.openxmlformats.org/drawingml/2006/wordprocessingDrawing" xmlns:w10="urn:schemas-microsoft-com:office:word" xmlns:w="http://schemas.openxmlformats.org/wordprocessingml/2006/main" xmlns:w14="http://schemas.microsoft.com/office/word/2010/wordml" xmlns:w15="http://schemas.microsoft.com/office/word/2012/wordml" xmlns:w16cex="http://schemas.microsoft.com/office/word/2018/wordml/cex" xmlns:w16cid="http://schemas.microsoft.com/office/word/2016/wordml/cid" xmlns:w16="http://schemas.microsoft.com/office/word/2018/wordml" xmlns:w16sdtdh="http://schemas.microsoft.com/office/word/2020/wordml/sdtdatahash" xmlns:w16se="http://schemas.microsoft.com/office/word/2015/wordml/symex" xmlns:wpg="http://schemas.microsoft.com/office/word/2010/wordprocessingGroup" xmlns:wpi="http://schemas.microsoft.com/office/word/2010/wordprocessingInk" xmlns:wne="http://schemas.microsoft.com/office/word/2006/wordml" xmlns:wps="http://schemas.microsoft.com/office/word/2010/wordprocessingShape" mc:Ignorable="w14 w15 w16se w16cid w16 w16cex w16sdtdh wp14">
+<w:document xmlns:wpc="http://schemas.microsoft.com/office/word/2010/wordprocessingCanvas" xmlns:mc="http://schemas.openxmlformats.org/markup-compatibility/2006" xmlns:o="urn:schemas-microsoft-com:office:office" xmlns:r="http://schemas.openxmlformats.org/officeDocument/2006/relationships" xmlns:m="http://schemas.openxmlformats.org/officeDocument/2006/math" xmlns:v="urn:schemas-microsoft-com:vml" xmlns:wp14="http://schemas.microsoft.com/office/word/2010/wordprocessingDrawing" xmlns:wp="http://schemas.openxmlformats.org/drawingml/2006/wordprocessingDrawing" xmlns:w10="urn:schemas-microsoft-com:office:word" xmlns:w="http://schemas.openxmlformats.org/wordprocessingml/2006/main" xmlns:w14="http://schemas.microsoft.com/office/word/2010/wordml" xmlns:w15="http://schemas.microsoft.com/office/word/2012/wordml" xmlns:wpg="http://schemas.microsoft.com/office/word/2010/wordprocessingGroup" xmlns:wpi="http://schemas.microsoft.com/office/word/2010/wordprocessingInk" xmlns:wne="http://schemas.microsoft.com/office/word/2006/wordml" xmlns:wps="http://schemas.microsoft.com/office/word/2010/wordprocessingShape" mc:Ignorable="w14 w15 wp14">
   <w:body>
     <w:p>
       <w:pPr>
+        <w:spacing w:line="240" w:lineRule="auto"/>
         <w:jc w:val="center"/>
         <w:rPr>
           <w:rFonts w:ascii="Bernard MT Condensed" w:hAnsi="Bernard MT Condensed"/>
@@ -21,15 +22,16 @@
           <w:szCs w:val="40"/>
           <w:u w:val="single"/>
         </w:rPr>
-        <w:t>Proyecto INF-342</w:t>
-      </w:r>
-    </w:p>
-    <w:p>
-      <w:pPr>
+        <w:t>Universidad Autónoma Gabriel Rene Moreno</w:t>
+      </w:r>
+    </w:p>
+    <w:p>
+      <w:pPr>
+        <w:spacing w:line="240" w:lineRule="auto"/>
         <w:jc w:val="center"/>
         <w:rPr>
           <w:rFonts w:ascii="Bernard MT Condensed" w:hAnsi="Bernard MT Condensed"/>
-          <w:color w:val="FFFF00"/>
+          <w:color w:val="002060"/>
           <w:sz w:val="40"/>
           <w:szCs w:val="40"/>
           <w:u w:val="single"/>
@@ -38,16 +40,17 @@
       <w:r>
         <w:rPr>
           <w:rFonts w:ascii="Bernard MT Condensed" w:hAnsi="Bernard MT Condensed"/>
-          <w:color w:val="FFFF00"/>
+          <w:color w:val="002060"/>
           <w:sz w:val="40"/>
           <w:szCs w:val="40"/>
           <w:u w:val="single"/>
         </w:rPr>
-        <w:t xml:space="preserve">Caso de Estudio </w:t>
-      </w:r>
-    </w:p>
-    <w:p>
-      <w:pPr>
+        <w:t>Carrera: Ingeniería en Sistemas/Informática</w:t>
+      </w:r>
+    </w:p>
+    <w:p>
+      <w:pPr>
+        <w:spacing w:line="240" w:lineRule="auto"/>
         <w:jc w:val="center"/>
         <w:rPr>
           <w:rFonts w:ascii="Bernard MT Condensed" w:hAnsi="Bernard MT Condensed"/>
@@ -58,17 +61,6 @@
           <w:lang w:eastAsia="es-ES"/>
         </w:rPr>
       </w:pPr>
-    </w:p>
-    <w:p>
-      <w:pPr>
-        <w:jc w:val="center"/>
-        <w:rPr>
-          <w:rFonts w:ascii="Bernard MT Condensed" w:hAnsi="Bernard MT Condensed"/>
-          <w:color w:val="002060"/>
-          <w:sz w:val="40"/>
-          <w:szCs w:val="40"/>
-        </w:rPr>
-      </w:pPr>
       <w:r>
         <w:rPr>
           <w:rFonts w:ascii="Bernard MT Condensed" w:hAnsi="Bernard MT Condensed"/>
@@ -79,9 +71,17 @@
           <w:lang w:eastAsia="es-ES"/>
         </w:rPr>
         <w:drawing>
-          <wp:inline distT="0" distB="0" distL="0" distR="0" wp14:anchorId="38F5BE07" wp14:editId="4687E9AF">
+          <wp:anchor distT="0" distB="0" distL="114300" distR="114300" simplePos="0" relativeHeight="251661312" behindDoc="0" locked="0" layoutInCell="1" allowOverlap="1" wp14:anchorId="254CBDB7" wp14:editId="797A1CDF">
+            <wp:simplePos x="0" y="0"/>
+            <wp:positionH relativeFrom="column">
+              <wp:posOffset>1536783</wp:posOffset>
+            </wp:positionH>
+            <wp:positionV relativeFrom="paragraph">
+              <wp:posOffset>122731</wp:posOffset>
+            </wp:positionV>
             <wp:extent cx="2528926" cy="3376246"/>
-            <wp:effectExtent l="0" t="0" r="0" b="0"/>
+            <wp:effectExtent l="0" t="0" r="5080" b="0"/>
+            <wp:wrapSquare wrapText="bothSides"/>
             <wp:docPr id="1" name="Imagen 1" descr="Logotipo&#10;&#10;Descripción generada automáticamente"/>
             <wp:cNvGraphicFramePr>
               <a:graphicFrameLocks xmlns:a="http://schemas.openxmlformats.org/drawingml/2006/main" noChangeAspect="1"/>
@@ -94,11 +94,11 @@
                     <pic:cNvPicPr/>
                   </pic:nvPicPr>
                   <pic:blipFill>
-                    <a:blip r:embed="rId7">
+                    <a:blip r:embed="rId8">
                       <a:extLst>
                         <a:ext uri="{BEBA8EAE-BF5A-486C-A8C5-ECC9F3942E4B}">
                           <a14:imgProps xmlns:a14="http://schemas.microsoft.com/office/drawing/2010/main">
-                            <a14:imgLayer r:embed="rId8">
+                            <a14:imgLayer r:embed="rId9">
                               <a14:imgEffect>
                                 <a14:backgroundRemoval t="0" b="100000" l="0" r="100000"/>
                               </a14:imgEffect>
@@ -126,12 +126,20 @@
                 </pic:pic>
               </a:graphicData>
             </a:graphic>
-          </wp:inline>
+            <wp14:sizeRelH relativeFrom="page">
+              <wp14:pctWidth>0</wp14:pctWidth>
+            </wp14:sizeRelH>
+            <wp14:sizeRelV relativeFrom="page">
+              <wp14:pctHeight>0</wp14:pctHeight>
+            </wp14:sizeRelV>
+          </wp:anchor>
         </w:drawing>
       </w:r>
     </w:p>
     <w:p>
       <w:pPr>
+        <w:spacing w:line="240" w:lineRule="auto"/>
+        <w:jc w:val="center"/>
         <w:rPr>
           <w:rFonts w:ascii="Bernard MT Condensed" w:hAnsi="Bernard MT Condensed"/>
           <w:color w:val="002060"/>
@@ -139,13 +147,108 @@
           <w:szCs w:val="40"/>
         </w:rPr>
       </w:pPr>
-      <w:r>
+    </w:p>
+    <w:p>
+      <w:pPr>
+        <w:spacing w:line="240" w:lineRule="auto"/>
+        <w:jc w:val="center"/>
         <w:rPr>
           <w:rFonts w:ascii="Bernard MT Condensed" w:hAnsi="Bernard MT Condensed"/>
           <w:color w:val="002060"/>
           <w:sz w:val="40"/>
           <w:szCs w:val="40"/>
         </w:rPr>
+      </w:pPr>
+    </w:p>
+    <w:p>
+      <w:pPr>
+        <w:spacing w:line="240" w:lineRule="auto"/>
+        <w:jc w:val="center"/>
+        <w:rPr>
+          <w:rFonts w:ascii="Bernard MT Condensed" w:hAnsi="Bernard MT Condensed"/>
+          <w:color w:val="002060"/>
+          <w:sz w:val="40"/>
+          <w:szCs w:val="40"/>
+        </w:rPr>
+      </w:pPr>
+    </w:p>
+    <w:p>
+      <w:pPr>
+        <w:spacing w:line="240" w:lineRule="auto"/>
+        <w:jc w:val="center"/>
+        <w:rPr>
+          <w:rFonts w:ascii="Bernard MT Condensed" w:hAnsi="Bernard MT Condensed"/>
+          <w:color w:val="002060"/>
+          <w:sz w:val="40"/>
+          <w:szCs w:val="40"/>
+        </w:rPr>
+      </w:pPr>
+    </w:p>
+    <w:p>
+      <w:pPr>
+        <w:spacing w:line="240" w:lineRule="auto"/>
+        <w:jc w:val="center"/>
+        <w:rPr>
+          <w:rFonts w:ascii="Bernard MT Condensed" w:hAnsi="Bernard MT Condensed"/>
+          <w:color w:val="002060"/>
+          <w:sz w:val="40"/>
+          <w:szCs w:val="40"/>
+        </w:rPr>
+      </w:pPr>
+    </w:p>
+    <w:p>
+      <w:pPr>
+        <w:spacing w:line="240" w:lineRule="auto"/>
+        <w:jc w:val="center"/>
+        <w:rPr>
+          <w:rFonts w:ascii="Bernard MT Condensed" w:hAnsi="Bernard MT Condensed"/>
+          <w:color w:val="002060"/>
+          <w:sz w:val="40"/>
+          <w:szCs w:val="40"/>
+        </w:rPr>
+      </w:pPr>
+    </w:p>
+    <w:p>
+      <w:pPr>
+        <w:spacing w:line="240" w:lineRule="auto"/>
+        <w:jc w:val="center"/>
+        <w:rPr>
+          <w:rFonts w:ascii="Bernard MT Condensed" w:hAnsi="Bernard MT Condensed"/>
+          <w:color w:val="002060"/>
+          <w:sz w:val="40"/>
+          <w:szCs w:val="40"/>
+        </w:rPr>
+      </w:pPr>
+    </w:p>
+    <w:p>
+      <w:pPr>
+        <w:spacing w:line="240" w:lineRule="auto"/>
+        <w:jc w:val="center"/>
+        <w:rPr>
+          <w:rFonts w:ascii="Bernard MT Condensed" w:hAnsi="Bernard MT Condensed"/>
+          <w:color w:val="002060"/>
+          <w:sz w:val="40"/>
+          <w:szCs w:val="40"/>
+        </w:rPr>
+      </w:pPr>
+    </w:p>
+    <w:p>
+      <w:pPr>
+        <w:spacing w:line="240" w:lineRule="auto"/>
+        <w:rPr>
+          <w:rFonts w:ascii="Bernard MT Condensed" w:hAnsi="Bernard MT Condensed"/>
+          <w:color w:val="002060"/>
+          <w:sz w:val="40"/>
+          <w:szCs w:val="40"/>
+        </w:rPr>
+      </w:pPr>
+      <w:r>
+        <w:rPr>
+          <w:rFonts w:ascii="Bernard MT Condensed" w:hAnsi="Bernard MT Condensed"/>
+          <w:color w:val="002060"/>
+          <w:sz w:val="40"/>
+          <w:szCs w:val="40"/>
+        </w:rPr>
         <w:t xml:space="preserve">                  </w:t>
       </w:r>
       <w:r>
@@ -160,6 +263,7 @@
     </w:p>
     <w:p>
       <w:pPr>
+        <w:spacing w:line="240" w:lineRule="auto"/>
         <w:jc w:val="center"/>
         <w:rPr>
           <w:rFonts w:ascii="Bernard MT Condensed" w:hAnsi="Bernard MT Condensed"/>
@@ -180,6 +284,7 @@
     </w:p>
     <w:p>
       <w:pPr>
+        <w:spacing w:line="240" w:lineRule="auto"/>
         <w:ind w:firstLine="708"/>
         <w:jc w:val="both"/>
         <w:rPr>
@@ -189,19 +294,54 @@
           <w:szCs w:val="40"/>
         </w:rPr>
       </w:pPr>
-      <w:r>
+    </w:p>
+    <w:p>
+      <w:pPr>
+        <w:spacing w:line="240" w:lineRule="auto"/>
+        <w:ind w:firstLine="708"/>
+        <w:jc w:val="both"/>
         <w:rPr>
           <w:rFonts w:ascii="Baskerville Old Face" w:hAnsi="Baskerville Old Face"/>
           <w:color w:val="3B3838" w:themeColor="background2" w:themeShade="40"/>
           <w:sz w:val="36"/>
           <w:szCs w:val="40"/>
         </w:rPr>
+      </w:pPr>
+      <w:r>
+        <w:rPr>
+          <w:rFonts w:ascii="Baskerville Old Face" w:hAnsi="Baskerville Old Face"/>
+          <w:color w:val="3B3838" w:themeColor="background2" w:themeShade="40"/>
+          <w:sz w:val="36"/>
+          <w:szCs w:val="40"/>
+        </w:rPr>
+        <w:t>Materia: Sistema de Información I</w:t>
+      </w:r>
+    </w:p>
+    <w:p>
+      <w:pPr>
+        <w:spacing w:line="240" w:lineRule="auto"/>
+        <w:ind w:firstLine="708"/>
+        <w:jc w:val="both"/>
+        <w:rPr>
+          <w:rFonts w:ascii="Baskerville Old Face" w:hAnsi="Baskerville Old Face"/>
+          <w:color w:val="3B3838" w:themeColor="background2" w:themeShade="40"/>
+          <w:sz w:val="36"/>
+          <w:szCs w:val="40"/>
+        </w:rPr>
+      </w:pPr>
+      <w:r>
+        <w:rPr>
+          <w:rFonts w:ascii="Baskerville Old Face" w:hAnsi="Baskerville Old Face"/>
+          <w:color w:val="3B3838" w:themeColor="background2" w:themeShade="40"/>
+          <w:sz w:val="36"/>
+          <w:szCs w:val="40"/>
+        </w:rPr>
         <w:t>Por:</w:t>
       </w:r>
     </w:p>
     <w:p>
       <w:pPr>
-        <w:spacing w:after="0"/>
+        <w:spacing w:after="0" w:line="240" w:lineRule="auto"/>
         <w:ind w:left="1068"/>
         <w:jc w:val="both"/>
         <w:rPr>
@@ -223,7 +363,7 @@
     </w:p>
     <w:p>
       <w:pPr>
-        <w:spacing w:after="0"/>
+        <w:spacing w:after="0" w:line="240" w:lineRule="auto"/>
         <w:ind w:left="1068"/>
         <w:jc w:val="both"/>
         <w:rPr>
@@ -233,7 +373,6 @@
           <w:szCs w:val="40"/>
         </w:rPr>
       </w:pPr>
-      <w:proofErr w:type="spellStart"/>
       <w:r>
         <w:rPr>
           <w:rFonts w:ascii="Baskerville Old Face" w:hAnsi="Baskerville Old Face"/>
@@ -241,19 +380,21 @@
           <w:sz w:val="36"/>
           <w:szCs w:val="40"/>
         </w:rPr>
-        <w:t>Mandepora</w:t>
-      </w:r>
-      <w:proofErr w:type="spellEnd"/>
-      <w:r>
+        <w:t>Mandepora Perez Yerling</w:t>
+      </w:r>
+    </w:p>
+    <w:p>
+      <w:pPr>
+        <w:spacing w:after="0" w:line="240" w:lineRule="auto"/>
+        <w:ind w:left="1068"/>
+        <w:jc w:val="both"/>
         <w:rPr>
           <w:rFonts w:ascii="Baskerville Old Face" w:hAnsi="Baskerville Old Face"/>
           <w:color w:val="3B3838" w:themeColor="background2" w:themeShade="40"/>
           <w:sz w:val="36"/>
           <w:szCs w:val="40"/>
         </w:rPr>
-        <w:t xml:space="preserve"> </w:t>
-      </w:r>
-      <w:proofErr w:type="spellStart"/>
+      </w:pPr>
       <w:r>
         <w:rPr>
           <w:rFonts w:ascii="Baskerville Old Face" w:hAnsi="Baskerville Old Face"/>
@@ -261,9 +402,8 @@
           <w:sz w:val="36"/>
           <w:szCs w:val="40"/>
         </w:rPr>
-        <w:t>Perez</w:t>
-      </w:r>
-      <w:proofErr w:type="spellEnd"/>
+        <w:t>Ramos Romero Jairo</w:t>
+      </w:r>
       <w:r>
         <w:rPr>
           <w:rFonts w:ascii="Baskerville Old Face" w:hAnsi="Baskerville Old Face"/>
@@ -271,116 +411,72 @@
           <w:sz w:val="36"/>
           <w:szCs w:val="40"/>
         </w:rPr>
-        <w:t xml:space="preserve"> </w:t>
-      </w:r>
-      <w:proofErr w:type="spellStart"/>
-      <w:r>
+        <w:t xml:space="preserve"> Romel</w:t>
+      </w:r>
+    </w:p>
+    <w:p>
+      <w:pPr>
+        <w:spacing w:line="240" w:lineRule="auto"/>
+        <w:ind w:left="360" w:firstLine="348"/>
+        <w:jc w:val="both"/>
         <w:rPr>
           <w:rFonts w:ascii="Baskerville Old Face" w:hAnsi="Baskerville Old Face"/>
           <w:color w:val="3B3838" w:themeColor="background2" w:themeShade="40"/>
           <w:sz w:val="36"/>
           <w:szCs w:val="40"/>
         </w:rPr>
-        <w:t>Yerling</w:t>
-      </w:r>
-      <w:proofErr w:type="spellEnd"/>
-    </w:p>
-    <w:p>
-      <w:pPr>
-        <w:spacing w:after="0"/>
-        <w:ind w:left="1068"/>
-        <w:jc w:val="both"/>
+      </w:pPr>
+      <w:r>
         <w:rPr>
           <w:rFonts w:ascii="Baskerville Old Face" w:hAnsi="Baskerville Old Face"/>
           <w:color w:val="3B3838" w:themeColor="background2" w:themeShade="40"/>
           <w:sz w:val="36"/>
           <w:szCs w:val="40"/>
         </w:rPr>
-      </w:pPr>
-      <w:r>
+        <w:t>Docente: Ing. Iveth Robles</w:t>
+      </w:r>
+    </w:p>
+    <w:p>
+      <w:pPr>
+        <w:spacing w:line="240" w:lineRule="auto"/>
+        <w:ind w:firstLine="708"/>
+        <w:jc w:val="both"/>
         <w:rPr>
           <w:rFonts w:ascii="Baskerville Old Face" w:hAnsi="Baskerville Old Face"/>
           <w:color w:val="3B3838" w:themeColor="background2" w:themeShade="40"/>
           <w:sz w:val="36"/>
           <w:szCs w:val="40"/>
         </w:rPr>
-        <w:t>Ramos Romero Jairo</w:t>
-      </w:r>
-    </w:p>
-    <w:p>
-      <w:pPr>
-        <w:spacing w:after="0"/>
-        <w:ind w:left="1068"/>
-        <w:jc w:val="both"/>
+        <w:sectPr>
+          <w:pgSz w:w="12240" w:h="15840" w:code="1"/>
+          <w:pgMar w:top="1417" w:right="1701" w:bottom="1417" w:left="1701" w:header="708" w:footer="708" w:gutter="0"/>
+          <w:pgBorders w:display="firstPage" w:offsetFrom="page">
+            <w:top w:val="threeDEngrave" w:sz="24" w:space="24" w:color="auto"/>
+            <w:left w:val="threeDEngrave" w:sz="24" w:space="24" w:color="auto"/>
+            <w:bottom w:val="threeDEmboss" w:sz="24" w:space="24" w:color="auto"/>
+            <w:right w:val="threeDEmboss" w:sz="24" w:space="24" w:color="auto"/>
+          </w:pgBorders>
+          <w:cols w:space="708"/>
+          <w:docGrid w:linePitch="360"/>
+        </w:sectPr>
+      </w:pPr>
+      <w:r>
         <w:rPr>
           <w:rFonts w:ascii="Baskerville Old Face" w:hAnsi="Baskerville Old Face"/>
           <w:color w:val="3B3838" w:themeColor="background2" w:themeShade="40"/>
           <w:sz w:val="36"/>
           <w:szCs w:val="40"/>
         </w:rPr>
-      </w:pPr>
-    </w:p>
-    <w:p>
-      <w:pPr>
-        <w:ind w:left="360" w:firstLine="348"/>
-        <w:jc w:val="both"/>
+        <w:t>Gestión:</w:t>
+      </w:r>
+      <w:r>
         <w:rPr>
           <w:rFonts w:ascii="Baskerville Old Face" w:hAnsi="Baskerville Old Face"/>
           <w:color w:val="3B3838" w:themeColor="background2" w:themeShade="40"/>
           <w:sz w:val="36"/>
           <w:szCs w:val="40"/>
         </w:rPr>
-      </w:pPr>
-      <w:r>
-        <w:rPr>
-          <w:rFonts w:ascii="Baskerville Old Face" w:hAnsi="Baskerville Old Face"/>
-          <w:color w:val="3B3838" w:themeColor="background2" w:themeShade="40"/>
-          <w:sz w:val="36"/>
-          <w:szCs w:val="40"/>
-        </w:rPr>
-        <w:t>Docente: Ing. Iveth Robles</w:t>
-      </w:r>
-    </w:p>
-    <w:p>
-      <w:pPr>
-        <w:ind w:firstLine="708"/>
-        <w:jc w:val="both"/>
-        <w:rPr>
-          <w:rFonts w:ascii="Baskerville Old Face" w:hAnsi="Baskerville Old Face"/>
-          <w:color w:val="3B3838" w:themeColor="background2" w:themeShade="40"/>
-          <w:sz w:val="36"/>
-          <w:szCs w:val="40"/>
-        </w:rPr>
-      </w:pPr>
-      <w:r>
-        <w:rPr>
-          <w:rFonts w:ascii="Baskerville Old Face" w:hAnsi="Baskerville Old Face"/>
-          <w:color w:val="3B3838" w:themeColor="background2" w:themeShade="40"/>
-          <w:sz w:val="36"/>
-          <w:szCs w:val="40"/>
-        </w:rPr>
-        <w:t>Materia: Sistema de Información I</w:t>
-      </w:r>
-    </w:p>
-    <w:p>
-      <w:pPr>
-        <w:ind w:firstLine="708"/>
-        <w:jc w:val="both"/>
-        <w:rPr>
-          <w:rFonts w:ascii="Baskerville Old Face" w:hAnsi="Baskerville Old Face"/>
-          <w:color w:val="3B3838" w:themeColor="background2" w:themeShade="40"/>
-          <w:sz w:val="36"/>
-          <w:szCs w:val="40"/>
-        </w:rPr>
-      </w:pPr>
-      <w:r>
-        <w:rPr>
-          <w:rFonts w:ascii="Baskerville Old Face" w:hAnsi="Baskerville Old Face"/>
-          <w:color w:val="3B3838" w:themeColor="background2" w:themeShade="40"/>
-          <w:sz w:val="36"/>
-          <w:szCs w:val="40"/>
-        </w:rPr>
-        <w:t>Sigla: INF-342</w:t>
+        <w:t xml:space="preserve"> 1/2021</w:t>
       </w:r>
     </w:p>
     <w:p>
@@ -390,6 +486,7 @@
           <w:ilvl w:val="0"/>
           <w:numId w:val="2"/>
         </w:numPr>
+        <w:spacing w:line="240" w:lineRule="auto"/>
         <w:ind w:left="360"/>
         <w:jc w:val="both"/>
         <w:rPr>
@@ -422,6 +519,7 @@
     <w:p>
       <w:pPr>
         <w:pStyle w:val="Prrafodelista"/>
+        <w:spacing w:line="240" w:lineRule="auto"/>
         <w:ind w:left="360"/>
         <w:jc w:val="both"/>
         <w:rPr>
@@ -434,6 +532,7 @@
     </w:p>
     <w:p>
       <w:pPr>
+        <w:spacing w:line="240" w:lineRule="auto"/>
         <w:jc w:val="both"/>
         <w:rPr>
           <w:rFonts w:ascii="Baskerville Old Face" w:hAnsi="Baskerville Old Face"/>
@@ -453,6 +552,7 @@
     <w:p>
       <w:pPr>
         <w:pStyle w:val="Prrafodelista"/>
+        <w:spacing w:line="240" w:lineRule="auto"/>
         <w:ind w:left="360"/>
         <w:jc w:val="both"/>
         <w:rPr>
@@ -464,6 +564,7 @@
     </w:p>
     <w:p>
       <w:pPr>
+        <w:spacing w:line="240" w:lineRule="auto"/>
         <w:jc w:val="both"/>
         <w:rPr>
           <w:rFonts w:ascii="Baskerville Old Face" w:hAnsi="Baskerville Old Face"/>
@@ -483,6 +584,7 @@
     <w:p>
       <w:pPr>
         <w:pStyle w:val="Prrafodelista"/>
+        <w:spacing w:line="240" w:lineRule="auto"/>
         <w:ind w:left="360"/>
         <w:jc w:val="both"/>
         <w:rPr>
@@ -494,6 +596,7 @@
     </w:p>
     <w:p>
       <w:pPr>
+        <w:spacing w:line="240" w:lineRule="auto"/>
         <w:jc w:val="both"/>
         <w:rPr>
           <w:rFonts w:ascii="Baskerville Old Face" w:hAnsi="Baskerville Old Face"/>
@@ -529,6 +632,7 @@
     <w:p>
       <w:pPr>
         <w:pStyle w:val="Prrafodelista"/>
+        <w:spacing w:line="240" w:lineRule="auto"/>
         <w:ind w:left="360"/>
         <w:jc w:val="both"/>
         <w:rPr>
@@ -541,6 +645,7 @@
     <w:p>
       <w:pPr>
         <w:pStyle w:val="Prrafodelista"/>
+        <w:spacing w:line="240" w:lineRule="auto"/>
         <w:ind w:left="360"/>
         <w:jc w:val="both"/>
         <w:rPr>
@@ -553,6 +658,7 @@
     <w:p>
       <w:pPr>
         <w:pStyle w:val="Prrafodelista"/>
+        <w:spacing w:line="240" w:lineRule="auto"/>
         <w:ind w:left="360"/>
         <w:jc w:val="both"/>
         <w:rPr>
@@ -565,6 +671,7 @@
     <w:p>
       <w:pPr>
         <w:pStyle w:val="Prrafodelista"/>
+        <w:spacing w:line="240" w:lineRule="auto"/>
         <w:ind w:left="360"/>
         <w:jc w:val="both"/>
         <w:rPr>
@@ -577,6 +684,7 @@
     <w:p>
       <w:pPr>
         <w:pStyle w:val="Prrafodelista"/>
+        <w:spacing w:line="240" w:lineRule="auto"/>
         <w:ind w:left="360"/>
         <w:jc w:val="both"/>
         <w:rPr>
@@ -589,6 +697,7 @@
     <w:p>
       <w:pPr>
         <w:pStyle w:val="Prrafodelista"/>
+        <w:spacing w:line="240" w:lineRule="auto"/>
         <w:ind w:left="360"/>
         <w:jc w:val="both"/>
         <w:rPr>
@@ -600,36 +709,40 @@
     </w:p>
     <w:p>
       <w:pPr>
-        <w:jc w:val="both"/>
-        <w:rPr>
-          <w:rFonts w:ascii="Baskerville Old Face" w:hAnsi="Baskerville Old Face"/>
-          <w:sz w:val="32"/>
-          <w:szCs w:val="40"/>
-        </w:rPr>
-      </w:pPr>
-    </w:p>
-    <w:p>
-      <w:pPr>
-        <w:jc w:val="both"/>
-        <w:rPr>
-          <w:rFonts w:ascii="Baskerville Old Face" w:hAnsi="Baskerville Old Face"/>
-          <w:sz w:val="32"/>
-          <w:szCs w:val="40"/>
-        </w:rPr>
-      </w:pPr>
-    </w:p>
-    <w:p>
-      <w:pPr>
-        <w:jc w:val="both"/>
-        <w:rPr>
-          <w:rFonts w:ascii="Baskerville Old Face" w:hAnsi="Baskerville Old Face"/>
-          <w:sz w:val="32"/>
-          <w:szCs w:val="40"/>
-        </w:rPr>
-      </w:pPr>
-    </w:p>
-    <w:p>
-      <w:pPr>
+        <w:spacing w:line="240" w:lineRule="auto"/>
+        <w:jc w:val="both"/>
+        <w:rPr>
+          <w:rFonts w:ascii="Baskerville Old Face" w:hAnsi="Baskerville Old Face"/>
+          <w:sz w:val="32"/>
+          <w:szCs w:val="40"/>
+        </w:rPr>
+      </w:pPr>
+    </w:p>
+    <w:p>
+      <w:pPr>
+        <w:spacing w:line="240" w:lineRule="auto"/>
+        <w:jc w:val="both"/>
+        <w:rPr>
+          <w:rFonts w:ascii="Baskerville Old Face" w:hAnsi="Baskerville Old Face"/>
+          <w:sz w:val="32"/>
+          <w:szCs w:val="40"/>
+        </w:rPr>
+      </w:pPr>
+    </w:p>
+    <w:p>
+      <w:pPr>
+        <w:spacing w:line="240" w:lineRule="auto"/>
+        <w:jc w:val="both"/>
+        <w:rPr>
+          <w:rFonts w:ascii="Baskerville Old Face" w:hAnsi="Baskerville Old Face"/>
+          <w:sz w:val="32"/>
+          <w:szCs w:val="40"/>
+        </w:rPr>
+      </w:pPr>
+    </w:p>
+    <w:p>
+      <w:pPr>
+        <w:spacing w:line="240" w:lineRule="auto"/>
         <w:jc w:val="both"/>
         <w:rPr>
           <w:rFonts w:ascii="Baskerville Old Face" w:hAnsi="Baskerville Old Face"/>
@@ -645,6 +758,7 @@
           <w:ilvl w:val="0"/>
           <w:numId w:val="2"/>
         </w:numPr>
+        <w:spacing w:line="240" w:lineRule="auto"/>
         <w:ind w:left="360"/>
         <w:jc w:val="both"/>
         <w:rPr>
@@ -653,250 +767,13 @@
           <w:sz w:val="36"/>
           <w:szCs w:val="40"/>
         </w:rPr>
-      </w:pPr>
-      <w:r>
-        <w:rPr>
-          <w:noProof/>
-          <w:lang w:eastAsia="es-ES"/>
-        </w:rPr>
-        <w:lastRenderedPageBreak/>
-        <w:drawing>
-          <wp:anchor distT="0" distB="0" distL="114300" distR="114300" simplePos="0" relativeHeight="251660288" behindDoc="0" locked="0" layoutInCell="1" allowOverlap="1" wp14:anchorId="2ABE8047" wp14:editId="70725C59">
-            <wp:simplePos x="0" y="0"/>
-            <wp:positionH relativeFrom="margin">
-              <wp:posOffset>3945128</wp:posOffset>
-            </wp:positionH>
-            <wp:positionV relativeFrom="margin">
-              <wp:posOffset>-28143</wp:posOffset>
-            </wp:positionV>
-            <wp:extent cx="2070735" cy="2070735"/>
-            <wp:effectExtent l="0" t="0" r="0" b="0"/>
-            <wp:wrapSquare wrapText="bothSides"/>
-            <wp:docPr id="4" name="Imagen 4" descr="Interfaz de usuario gráfica, Aplicación&#10;&#10;Descripción generada automáticamente"/>
-            <wp:cNvGraphicFramePr>
-              <a:graphicFrameLocks xmlns:a="http://schemas.openxmlformats.org/drawingml/2006/main" noChangeAspect="1"/>
-            </wp:cNvGraphicFramePr>
-            <a:graphic xmlns:a="http://schemas.openxmlformats.org/drawingml/2006/main">
-              <a:graphicData uri="http://schemas.openxmlformats.org/drawingml/2006/picture">
-                <pic:pic xmlns:pic="http://schemas.openxmlformats.org/drawingml/2006/picture">
-                  <pic:nvPicPr>
-                    <pic:cNvPr id="4" name="Imagen 4" descr="Interfaz de usuario gráfica, Aplicación&#10;&#10;Descripción generada automáticamente"/>
-                    <pic:cNvPicPr/>
-                  </pic:nvPicPr>
-                  <pic:blipFill>
-                    <a:blip r:embed="rId9" cstate="print">
-                      <a:extLst>
-                        <a:ext uri="{BEBA8EAE-BF5A-486C-A8C5-ECC9F3942E4B}">
-                          <a14:imgProps xmlns:a14="http://schemas.microsoft.com/office/drawing/2010/main">
-                            <a14:imgLayer r:embed="rId10">
-                              <a14:imgEffect>
-                                <a14:backgroundRemoval t="10000" b="90000" l="10000" r="90000">
-                                  <a14:foregroundMark x1="37179" y1="32692" x2="39744" y2="41987"/>
-                                  <a14:foregroundMark x1="51282" y1="78526" x2="50321" y2="62500"/>
-                                </a14:backgroundRemoval>
-                              </a14:imgEffect>
-                            </a14:imgLayer>
-                          </a14:imgProps>
-                        </a:ext>
-                        <a:ext uri="{28A0092B-C50C-407E-A947-70E740481C1C}">
-                          <a14:useLocalDpi xmlns:a14="http://schemas.microsoft.com/office/drawing/2010/main" val="0"/>
-                        </a:ext>
-                      </a:extLst>
-                    </a:blip>
-                    <a:stretch>
-                      <a:fillRect/>
-                    </a:stretch>
-                  </pic:blipFill>
-                  <pic:spPr>
-                    <a:xfrm>
-                      <a:off x="0" y="0"/>
-                      <a:ext cx="2070735" cy="2070735"/>
-                    </a:xfrm>
-                    <a:prstGeom prst="rect">
-                      <a:avLst/>
-                    </a:prstGeom>
-                  </pic:spPr>
-                </pic:pic>
-              </a:graphicData>
-            </a:graphic>
-            <wp14:sizeRelH relativeFrom="margin">
-              <wp14:pctWidth>0</wp14:pctWidth>
-            </wp14:sizeRelH>
-            <wp14:sizeRelV relativeFrom="margin">
-              <wp14:pctHeight>0</wp14:pctHeight>
-            </wp14:sizeRelV>
-          </wp:anchor>
-        </w:drawing>
-      </w:r>
-      <w:r>
-        <w:rPr>
-          <w:rFonts w:ascii="Baskerville Old Face" w:hAnsi="Baskerville Old Face"/>
-          <w:color w:val="002060"/>
-          <w:sz w:val="36"/>
-          <w:szCs w:val="40"/>
-        </w:rPr>
-        <w:t xml:space="preserve">Antecedentes </w:t>
-      </w:r>
-    </w:p>
-    <w:p>
-      <w:pPr>
-        <w:jc w:val="both"/>
-        <w:rPr>
-          <w:rFonts w:ascii="Baskerville Old Face" w:hAnsi="Baskerville Old Face"/>
-          <w:sz w:val="28"/>
-          <w:szCs w:val="28"/>
-        </w:rPr>
-      </w:pPr>
-      <w:r>
-        <w:rPr>
-          <w:rFonts w:ascii="Baskerville Old Face" w:hAnsi="Baskerville Old Face"/>
-          <w:sz w:val="28"/>
-          <w:szCs w:val="28"/>
-        </w:rPr>
-        <w:t>La clínica veterinaria Zoo Center es una entidad sin fines de lucro fundada en 1995, con la finalidad de velar por el bienestar de los animales. Establecida legalmente en Bolivia mediante Resolución Prefectoral N° 831 de fecha 6 de Diciembre de 1996, la cual resuelve: “Reconocer la Personería Jurídica de la Asociación Zoo Center”.</w:t>
-      </w:r>
-    </w:p>
-    <w:p>
-      <w:pPr>
-        <w:pStyle w:val="Prrafodelista"/>
-        <w:ind w:left="360"/>
-        <w:jc w:val="both"/>
-        <w:rPr>
-          <w:rFonts w:ascii="Baskerville Old Face" w:hAnsi="Baskerville Old Face"/>
-          <w:sz w:val="28"/>
-          <w:szCs w:val="28"/>
-        </w:rPr>
-      </w:pPr>
-    </w:p>
-    <w:p>
-      <w:pPr>
-        <w:jc w:val="both"/>
-        <w:rPr>
-          <w:rFonts w:ascii="Baskerville Old Face" w:hAnsi="Baskerville Old Face"/>
-          <w:sz w:val="28"/>
-          <w:szCs w:val="28"/>
-        </w:rPr>
-      </w:pPr>
-      <w:r>
-        <w:rPr>
-          <w:rFonts w:ascii="Baskerville Old Face" w:hAnsi="Baskerville Old Face"/>
-          <w:sz w:val="28"/>
-          <w:szCs w:val="28"/>
-        </w:rPr>
-        <w:t>Conforma su directiva nacional anualmente, todos estos cargos son ocupados por personas sobresalientes y constantes en su trabajo por los animales, ellos son elegidos en Asamblea General y no reciben ningún tipo de remuneración económica, también cuenta con un pequeño plantel asalariado y varios voluntarios, quienes distribuyen su tiempo libre para colaborar en las actividades cotidianas de socorro y ayuda destinada a los animales.</w:t>
-      </w:r>
-    </w:p>
-    <w:p>
-      <w:pPr>
-        <w:pStyle w:val="Prrafodelista"/>
-        <w:ind w:left="360"/>
-        <w:jc w:val="both"/>
-        <w:rPr>
-          <w:rFonts w:ascii="Baskerville Old Face" w:hAnsi="Baskerville Old Face"/>
-          <w:sz w:val="28"/>
-          <w:szCs w:val="28"/>
-        </w:rPr>
-      </w:pPr>
-    </w:p>
-    <w:p>
-      <w:pPr>
-        <w:jc w:val="both"/>
-        <w:rPr>
-          <w:rFonts w:ascii="Baskerville Old Face" w:hAnsi="Baskerville Old Face"/>
-          <w:sz w:val="28"/>
-          <w:szCs w:val="28"/>
-        </w:rPr>
-      </w:pPr>
-      <w:r>
-        <w:rPr>
-          <w:rFonts w:ascii="Baskerville Old Face" w:hAnsi="Baskerville Old Face"/>
-          <w:sz w:val="28"/>
-          <w:szCs w:val="28"/>
-        </w:rPr>
-        <w:t xml:space="preserve">Tiene como visión lograr el bienestar de los animales en general, mediante la acción, educación, la creación y el cumplimiento de las leyes (Zoo Center, 2015) y como objetivo general, brindar atención médica a las mascotas, velando por su bienestar asegurando que el servicio sea efectivo. (Zoo Center, 2015) </w:t>
-      </w:r>
-    </w:p>
-    <w:p>
-      <w:pPr>
-        <w:pStyle w:val="Prrafodelista"/>
-        <w:ind w:left="360"/>
-        <w:jc w:val="both"/>
-        <w:rPr>
-          <w:rFonts w:ascii="Baskerville Old Face" w:hAnsi="Baskerville Old Face"/>
-          <w:sz w:val="28"/>
-          <w:szCs w:val="28"/>
-        </w:rPr>
-      </w:pPr>
-    </w:p>
-    <w:p>
-      <w:pPr>
-        <w:jc w:val="both"/>
-        <w:rPr>
-          <w:rFonts w:ascii="Baskerville Old Face" w:hAnsi="Baskerville Old Face"/>
-          <w:sz w:val="28"/>
-          <w:szCs w:val="28"/>
-        </w:rPr>
-      </w:pPr>
-      <w:r>
-        <w:rPr>
-          <w:rFonts w:ascii="Baskerville Old Face" w:hAnsi="Baskerville Old Face"/>
-          <w:sz w:val="28"/>
-          <w:szCs w:val="28"/>
-        </w:rPr>
-        <w:t>Sus funciones se agrupan en funciones administrativas, que engloban actividades de todo el proceso de organización, dirección, interacción, control y evaluación de actividades, y funciones técnicas con las actividades de atención, y consulta de las mascotas. (Zoo Center, 2015).</w:t>
-      </w:r>
-    </w:p>
-    <w:p>
-      <w:pPr>
-        <w:pStyle w:val="Prrafodelista"/>
-        <w:ind w:left="360"/>
-        <w:jc w:val="both"/>
-        <w:rPr>
-          <w:rFonts w:ascii="Baskerville Old Face" w:hAnsi="Baskerville Old Face"/>
-          <w:sz w:val="28"/>
-          <w:szCs w:val="28"/>
-        </w:rPr>
-      </w:pPr>
-    </w:p>
-    <w:p>
-      <w:pPr>
-        <w:jc w:val="both"/>
-        <w:rPr>
-          <w:rFonts w:ascii="Baskerville Old Face" w:hAnsi="Baskerville Old Face"/>
-          <w:sz w:val="28"/>
-        </w:rPr>
-      </w:pPr>
-      <w:r>
-        <w:rPr>
-          <w:rFonts w:ascii="Baskerville Old Face" w:hAnsi="Baskerville Old Face"/>
-          <w:sz w:val="28"/>
-        </w:rPr>
-        <w:t>El 16 de julio de 2000 en Sesión de Honor del Concejo Municipal de la Ciudad de La Paz se le otorgó la distinción Prócer Pedro Domingo Murillo en el grado de Honor Cívico, esta distinción se otorga anualmente a personalidades e instituciones sobresalientes por su trabajo y aporte a la ciudad de La Paz. (</w:t>
-      </w:r>
-      <w:r>
-        <w:rPr>
-          <w:rFonts w:ascii="Baskerville Old Face" w:hAnsi="Baskerville Old Face"/>
-          <w:sz w:val="28"/>
-          <w:szCs w:val="28"/>
-        </w:rPr>
-        <w:t>Zoo Center,</w:t>
-      </w:r>
-      <w:r>
-        <w:rPr>
-          <w:rFonts w:ascii="Baskerville Old Face" w:hAnsi="Baskerville Old Face"/>
-          <w:sz w:val="28"/>
-        </w:rPr>
-        <w:t xml:space="preserve"> 2015).</w:t>
-      </w:r>
-    </w:p>
-    <w:p>
-      <w:pPr>
-        <w:jc w:val="both"/>
-        <w:rPr>
-          <w:rFonts w:ascii="Baskerville Old Face" w:hAnsi="Baskerville Old Face"/>
-          <w:sz w:val="36"/>
-          <w:szCs w:val="28"/>
-        </w:rPr>
+        <w:sectPr>
+          <w:headerReference w:type="default" r:id="rId10"/>
+          <w:pgSz w:w="12240" w:h="15840" w:code="1"/>
+          <w:pgMar w:top="1417" w:right="1701" w:bottom="1417" w:left="1701" w:header="708" w:footer="708" w:gutter="0"/>
+          <w:cols w:space="708"/>
+          <w:docGrid w:linePitch="360"/>
+        </w:sectPr>
       </w:pPr>
     </w:p>
     <w:p>
@@ -906,6 +783,7 @@
           <w:ilvl w:val="0"/>
           <w:numId w:val="2"/>
         </w:numPr>
+        <w:spacing w:line="240" w:lineRule="auto"/>
         <w:ind w:left="360"/>
         <w:jc w:val="both"/>
         <w:rPr>
@@ -921,6 +799,224 @@
           <w:color w:val="002060"/>
           <w:sz w:val="36"/>
           <w:szCs w:val="40"/>
+        </w:rPr>
+        <w:lastRenderedPageBreak/>
+        <w:t xml:space="preserve">Antecedentes </w:t>
+      </w:r>
+    </w:p>
+    <w:p>
+      <w:pPr>
+        <w:spacing w:line="240" w:lineRule="auto"/>
+        <w:jc w:val="both"/>
+        <w:rPr>
+          <w:rFonts w:ascii="Baskerville Old Face" w:hAnsi="Baskerville Old Face"/>
+          <w:sz w:val="28"/>
+          <w:szCs w:val="28"/>
+        </w:rPr>
+      </w:pPr>
+      <w:r>
+        <w:rPr>
+          <w:rFonts w:ascii="Baskerville Old Face" w:hAnsi="Baskerville Old Face"/>
+          <w:sz w:val="28"/>
+          <w:szCs w:val="28"/>
+        </w:rPr>
+        <w:t>La clínica veterinaria Zoo Center es una entidad sin fines de lucro fundada en 1995, con la finalidad de velar por el bienestar de los animales. Establecida legalmente en Bolivia mediante Resolución Prefectoral N° 831 de fecha 6 de Diciembre de 1996, la cual resuelve: “Reconocer la Personería Jurídica de la Asociación Zoo Center”.</w:t>
+      </w:r>
+    </w:p>
+    <w:p>
+      <w:pPr>
+        <w:pStyle w:val="Prrafodelista"/>
+        <w:spacing w:line="240" w:lineRule="auto"/>
+        <w:ind w:left="360"/>
+        <w:jc w:val="both"/>
+        <w:rPr>
+          <w:rFonts w:ascii="Baskerville Old Face" w:hAnsi="Baskerville Old Face"/>
+          <w:sz w:val="28"/>
+          <w:szCs w:val="28"/>
+        </w:rPr>
+      </w:pPr>
+    </w:p>
+    <w:p>
+      <w:pPr>
+        <w:spacing w:line="240" w:lineRule="auto"/>
+        <w:jc w:val="both"/>
+        <w:rPr>
+          <w:rFonts w:ascii="Baskerville Old Face" w:hAnsi="Baskerville Old Face"/>
+          <w:sz w:val="28"/>
+          <w:szCs w:val="28"/>
+        </w:rPr>
+      </w:pPr>
+      <w:r>
+        <w:rPr>
+          <w:rFonts w:ascii="Baskerville Old Face" w:hAnsi="Baskerville Old Face"/>
+          <w:sz w:val="28"/>
+          <w:szCs w:val="28"/>
+        </w:rPr>
+        <w:t>Conforma su directiva nacional anualmente, todos estos cargos son ocupados por personas sobresalientes y constantes en su trabajo por los animales, ellos son elegidos en Asamblea General y no reciben ningún tipo de remuneración económica, también cuenta con un pequeño plantel asalariado y varios voluntarios, quienes distribuyen su tiempo libre para colaborar en las actividades cotidianas de socorro y ayuda destinada a los animales.</w:t>
+      </w:r>
+    </w:p>
+    <w:p>
+      <w:pPr>
+        <w:spacing w:line="240" w:lineRule="auto"/>
+        <w:jc w:val="both"/>
+        <w:rPr>
+          <w:rFonts w:ascii="Baskerville Old Face" w:hAnsi="Baskerville Old Face"/>
+          <w:sz w:val="28"/>
+          <w:szCs w:val="28"/>
+        </w:rPr>
+      </w:pPr>
+    </w:p>
+    <w:p>
+      <w:pPr>
+        <w:spacing w:line="240" w:lineRule="auto"/>
+        <w:jc w:val="both"/>
+        <w:rPr>
+          <w:rFonts w:ascii="Baskerville Old Face" w:hAnsi="Baskerville Old Face"/>
+          <w:sz w:val="28"/>
+          <w:szCs w:val="28"/>
+        </w:rPr>
+      </w:pPr>
+      <w:r>
+        <w:rPr>
+          <w:rFonts w:ascii="Baskerville Old Face" w:hAnsi="Baskerville Old Face"/>
+          <w:sz w:val="28"/>
+          <w:szCs w:val="28"/>
+        </w:rPr>
+        <w:t>Tiene como visión lograr el bienestar de los animales en general, mediante la acción, educación, la creación y el cumplimiento de las leyes (Zoo Center, 2015)</w:t>
+      </w:r>
+      <w:r>
+        <w:rPr>
+          <w:rFonts w:ascii="Baskerville Old Face" w:hAnsi="Baskerville Old Face"/>
+          <w:sz w:val="28"/>
+          <w:szCs w:val="28"/>
+        </w:rPr>
+        <w:t>, tiene como misión garantizar la calidad de vida de nuestros pacientes mediante el equipamiento y consolidación de recursos humanos de alto nivel técnico – científico que promuevan la conciencia social en el cuidado y respeto hacia los animales y naturaleza</w:t>
+      </w:r>
+      <w:r>
+        <w:rPr>
+          <w:rFonts w:ascii="Baskerville Old Face" w:hAnsi="Baskerville Old Face"/>
+          <w:sz w:val="28"/>
+          <w:szCs w:val="28"/>
+        </w:rPr>
+        <w:t xml:space="preserve"> y como objetivo general, brindar atención médica a las mascotas, velando por su bienestar asegurando que el servicio s</w:t>
+      </w:r>
+      <w:r>
+        <w:rPr>
+          <w:rFonts w:ascii="Baskerville Old Face" w:hAnsi="Baskerville Old Face"/>
+          <w:sz w:val="28"/>
+          <w:szCs w:val="28"/>
+        </w:rPr>
+        <w:t>ea efectivo. (Zoo Center, 2015).</w:t>
+      </w:r>
+    </w:p>
+    <w:p>
+      <w:pPr>
+        <w:spacing w:line="240" w:lineRule="auto"/>
+        <w:jc w:val="both"/>
+        <w:rPr>
+          <w:rFonts w:ascii="Baskerville Old Face" w:hAnsi="Baskerville Old Face"/>
+          <w:sz w:val="28"/>
+          <w:szCs w:val="28"/>
+        </w:rPr>
+      </w:pPr>
+    </w:p>
+    <w:p>
+      <w:pPr>
+        <w:spacing w:line="240" w:lineRule="auto"/>
+        <w:jc w:val="both"/>
+        <w:rPr>
+          <w:rFonts w:ascii="Baskerville Old Face" w:hAnsi="Baskerville Old Face"/>
+          <w:sz w:val="28"/>
+          <w:szCs w:val="28"/>
+        </w:rPr>
+      </w:pPr>
+      <w:r>
+        <w:rPr>
+          <w:rFonts w:ascii="Baskerville Old Face" w:hAnsi="Baskerville Old Face"/>
+          <w:sz w:val="28"/>
+          <w:szCs w:val="28"/>
+        </w:rPr>
+        <w:t>Sus funciones se agrupan en funciones administrativas, que engloban actividades de todo el proceso de organización, dirección, interacción, control y evaluación de actividades, y funciones técnicas con las actividades de atención, y consulta de las mascotas. (Zoo Center, 2015).</w:t>
+      </w:r>
+    </w:p>
+    <w:p>
+      <w:pPr>
+        <w:pStyle w:val="Prrafodelista"/>
+        <w:spacing w:line="240" w:lineRule="auto"/>
+        <w:ind w:left="360"/>
+        <w:jc w:val="both"/>
+        <w:rPr>
+          <w:rFonts w:ascii="Baskerville Old Face" w:hAnsi="Baskerville Old Face"/>
+          <w:sz w:val="28"/>
+          <w:szCs w:val="28"/>
+        </w:rPr>
+      </w:pPr>
+    </w:p>
+    <w:p>
+      <w:pPr>
+        <w:spacing w:line="240" w:lineRule="auto"/>
+        <w:jc w:val="both"/>
+        <w:rPr>
+          <w:rFonts w:ascii="Baskerville Old Face" w:hAnsi="Baskerville Old Face"/>
+          <w:sz w:val="28"/>
+        </w:rPr>
+      </w:pPr>
+      <w:r>
+        <w:rPr>
+          <w:rFonts w:ascii="Baskerville Old Face" w:hAnsi="Baskerville Old Face"/>
+          <w:sz w:val="28"/>
+        </w:rPr>
+        <w:t>El 16 de julio de 2000 en Sesión de Honor del Concejo Municipal de la Ciudad de La Paz se le otorgó la distinción Prócer Pedro Domingo Murillo en el grado de Honor Cívico, esta distinción se otorga anualmente a personalidades e instituciones sobresalientes por su trabajo y aporte a la ciudad de La Paz. (</w:t>
+      </w:r>
+      <w:r>
+        <w:rPr>
+          <w:rFonts w:ascii="Baskerville Old Face" w:hAnsi="Baskerville Old Face"/>
+          <w:sz w:val="28"/>
+          <w:szCs w:val="28"/>
+        </w:rPr>
+        <w:t>Zoo Center,</w:t>
+      </w:r>
+      <w:r>
+        <w:rPr>
+          <w:rFonts w:ascii="Baskerville Old Face" w:hAnsi="Baskerville Old Face"/>
+          <w:sz w:val="28"/>
+        </w:rPr>
+        <w:t xml:space="preserve"> 2015).</w:t>
+      </w:r>
+      <w:r>
+        <w:rPr>
+          <w:rStyle w:val="Refdenotaalpie"/>
+          <w:rFonts w:ascii="Baskerville Old Face" w:hAnsi="Baskerville Old Face"/>
+          <w:sz w:val="28"/>
+        </w:rPr>
+        <w:footnoteReference w:id="1"/>
+      </w:r>
+    </w:p>
+    <w:p>
+      <w:pPr>
+        <w:pStyle w:val="Prrafodelista"/>
+        <w:numPr>
+          <w:ilvl w:val="0"/>
+          <w:numId w:val="2"/>
+        </w:numPr>
+        <w:spacing w:line="240" w:lineRule="auto"/>
+        <w:ind w:left="360"/>
+        <w:jc w:val="both"/>
+        <w:rPr>
+          <w:rFonts w:ascii="Baskerville Old Face" w:hAnsi="Baskerville Old Face"/>
+          <w:color w:val="002060"/>
+          <w:sz w:val="36"/>
+          <w:szCs w:val="40"/>
+          <w:highlight w:val="red"/>
+        </w:rPr>
+      </w:pPr>
+      <w:r>
+        <w:rPr>
+          <w:rFonts w:ascii="Baskerville Old Face" w:hAnsi="Baskerville Old Face"/>
+          <w:color w:val="002060"/>
+          <w:sz w:val="36"/>
+          <w:szCs w:val="40"/>
+          <w:highlight w:val="red"/>
         </w:rPr>
         <w:lastRenderedPageBreak/>
         <w:t xml:space="preserve">Descripción del problema </w:t>
@@ -929,6 +1025,7 @@
     <w:p>
       <w:pPr>
         <w:pStyle w:val="Prrafodelista"/>
+        <w:spacing w:line="240" w:lineRule="auto"/>
         <w:ind w:left="360"/>
         <w:jc w:val="both"/>
         <w:rPr>
@@ -936,6 +1033,7 @@
           <w:color w:val="002060"/>
           <w:sz w:val="36"/>
           <w:szCs w:val="40"/>
+          <w:highlight w:val="red"/>
         </w:rPr>
       </w:pPr>
     </w:p>
@@ -946,63 +1044,29 @@
           <w:ilvl w:val="0"/>
           <w:numId w:val="5"/>
         </w:numPr>
+        <w:spacing w:line="240" w:lineRule="auto"/>
         <w:ind w:left="720"/>
         <w:jc w:val="both"/>
         <w:rPr>
           <w:rFonts w:ascii="Baskerville Old Face" w:hAnsi="Baskerville Old Face"/>
           <w:sz w:val="32"/>
           <w:szCs w:val="40"/>
-        </w:rPr>
-      </w:pPr>
-      <w:r>
-        <w:rPr>
-          <w:rFonts w:ascii="Baskerville Old Face" w:hAnsi="Baskerville Old Face"/>
-          <w:sz w:val="32"/>
-          <w:szCs w:val="40"/>
-        </w:rPr>
-        <w:t>P</w:t>
-      </w:r>
-      <w:r>
-        <w:rPr>
-          <w:rFonts w:ascii="Baskerville Old Face" w:hAnsi="Baskerville Old Face"/>
-          <w:sz w:val="32"/>
-          <w:szCs w:val="40"/>
-        </w:rPr>
-        <w:t>roblem</w:t>
-      </w:r>
-      <w:r>
-        <w:rPr>
-          <w:rFonts w:ascii="Baskerville Old Face" w:hAnsi="Baskerville Old Face"/>
-          <w:sz w:val="32"/>
-          <w:szCs w:val="40"/>
-        </w:rPr>
-        <w:t>a en la atención veterinaria, ya</w:t>
-      </w:r>
-      <w:r>
-        <w:rPr>
-          <w:rFonts w:ascii="Baskerville Old Face" w:hAnsi="Baskerville Old Face"/>
-          <w:sz w:val="32"/>
-          <w:szCs w:val="40"/>
-        </w:rPr>
-        <w:t xml:space="preserve"> que los propietarios </w:t>
-      </w:r>
-      <w:r>
-        <w:rPr>
-          <w:rFonts w:ascii="Baskerville Old Face" w:hAnsi="Baskerville Old Face"/>
-          <w:sz w:val="32"/>
-          <w:szCs w:val="40"/>
-        </w:rPr>
-        <w:t xml:space="preserve">después de realizar la consulta </w:t>
-      </w:r>
-      <w:r>
-        <w:rPr>
-          <w:rFonts w:ascii="Baskerville Old Face" w:hAnsi="Baskerville Old Face"/>
-          <w:sz w:val="32"/>
-          <w:szCs w:val="40"/>
-        </w:rPr>
-        <w:t>para su mascota y recibir el diagnostico, abandonan el tratamiento descontinuando las visitas</w:t>
-      </w:r>
-      <w:r>
+          <w:highlight w:val="red"/>
+        </w:rPr>
+      </w:pPr>
+      <w:r>
+        <w:rPr>
+          <w:rFonts w:ascii="Baskerville Old Face" w:hAnsi="Baskerville Old Face"/>
+          <w:sz w:val="32"/>
+          <w:szCs w:val="40"/>
+          <w:highlight w:val="red"/>
+        </w:rPr>
+        <w:t>Problema en la atención veterinaria, ya que los propietarios después de realizar la consulta para su mascota y recibir el diagnostico, abandonan el tratamiento descontinuando las visitas</w:t>
+      </w:r>
+      <w:r>
+        <w:rPr>
+          <w:highlight w:val="red"/>
+        </w:rPr>
         <w:t xml:space="preserve"> </w:t>
       </w:r>
       <w:r>
@@ -1010,35 +1074,22 @@
           <w:rFonts w:ascii="Baskerville Old Face" w:hAnsi="Baskerville Old Face"/>
           <w:sz w:val="32"/>
           <w:szCs w:val="40"/>
-        </w:rPr>
-        <w:t>programadas provocando el deterioro de salud de la mascota e inclu</w:t>
-      </w:r>
-      <w:r>
-        <w:rPr>
-          <w:rFonts w:ascii="Baskerville Old Face" w:hAnsi="Baskerville Old Face"/>
-          <w:sz w:val="32"/>
-          <w:szCs w:val="40"/>
-        </w:rPr>
-        <w:t xml:space="preserve">so la muerte por descuido y </w:t>
-      </w:r>
-      <w:r>
-        <w:rPr>
-          <w:rFonts w:ascii="Baskerville Old Face" w:hAnsi="Baskerville Old Face"/>
-          <w:sz w:val="32"/>
-          <w:szCs w:val="40"/>
-        </w:rPr>
-        <w:t xml:space="preserve">falta de seguimiento. </w:t>
-      </w:r>
-    </w:p>
-    <w:p>
-      <w:pPr>
-        <w:pStyle w:val="Prrafodelista"/>
+          <w:highlight w:val="red"/>
+        </w:rPr>
+        <w:t xml:space="preserve">programadas provocando el deterioro de salud de la mascota e incluso la muerte por descuido y falta de seguimiento. </w:t>
+      </w:r>
+    </w:p>
+    <w:p>
+      <w:pPr>
+        <w:pStyle w:val="Prrafodelista"/>
+        <w:spacing w:line="240" w:lineRule="auto"/>
         <w:ind w:left="360"/>
         <w:jc w:val="both"/>
         <w:rPr>
           <w:rFonts w:ascii="Baskerville Old Face" w:hAnsi="Baskerville Old Face"/>
           <w:sz w:val="32"/>
           <w:szCs w:val="40"/>
+          <w:highlight w:val="red"/>
         </w:rPr>
       </w:pPr>
     </w:p>
@@ -1049,88 +1100,37 @@
           <w:ilvl w:val="0"/>
           <w:numId w:val="5"/>
         </w:numPr>
+        <w:spacing w:line="240" w:lineRule="auto"/>
         <w:ind w:left="720"/>
         <w:jc w:val="both"/>
         <w:rPr>
           <w:rFonts w:ascii="Baskerville Old Face" w:hAnsi="Baskerville Old Face"/>
           <w:sz w:val="32"/>
           <w:szCs w:val="40"/>
-        </w:rPr>
-      </w:pPr>
-      <w:r>
-        <w:rPr>
-          <w:rFonts w:ascii="Baskerville Old Face" w:hAnsi="Baskerville Old Face"/>
-          <w:sz w:val="32"/>
-          <w:szCs w:val="40"/>
-        </w:rPr>
-        <w:t>Actualmente los datos de los propietarios y del ingreso para atención de los pacientes “</w:t>
-      </w:r>
-      <w:r>
-        <w:rPr>
-          <w:rFonts w:ascii="Baskerville Old Face" w:hAnsi="Baskerville Old Face"/>
-          <w:sz w:val="32"/>
-          <w:szCs w:val="40"/>
-        </w:rPr>
-        <w:t>animales que ingresan a la</w:t>
-      </w:r>
-      <w:r>
-        <w:rPr>
-          <w:rFonts w:ascii="Baskerville Old Face" w:hAnsi="Baskerville Old Face"/>
-          <w:sz w:val="32"/>
-          <w:szCs w:val="40"/>
-        </w:rPr>
-        <w:t xml:space="preserve"> Clínica Veterinaria Zoo Center” se han venido registrando en </w:t>
-      </w:r>
-      <w:r>
-        <w:rPr>
-          <w:rFonts w:ascii="Baskerville Old Face" w:hAnsi="Baskerville Old Face"/>
-          <w:sz w:val="32"/>
-          <w:szCs w:val="40"/>
-        </w:rPr>
-        <w:t xml:space="preserve">planillas </w:t>
-      </w:r>
-      <w:r>
-        <w:rPr>
-          <w:rFonts w:ascii="Baskerville Old Face" w:hAnsi="Baskerville Old Face"/>
-          <w:sz w:val="32"/>
-          <w:szCs w:val="40"/>
-        </w:rPr>
-        <w:t xml:space="preserve">escritas en formulario de papel, lo cual lleva mucho </w:t>
-      </w:r>
-      <w:r>
-        <w:rPr>
-          <w:rFonts w:ascii="Baskerville Old Face" w:hAnsi="Baskerville Old Face"/>
-          <w:sz w:val="32"/>
-          <w:szCs w:val="40"/>
-        </w:rPr>
-        <w:t>tiempo</w:t>
-      </w:r>
-      <w:r>
-        <w:rPr>
-          <w:rFonts w:ascii="Baskerville Old Face" w:hAnsi="Baskerville Old Face"/>
-          <w:sz w:val="32"/>
-          <w:szCs w:val="40"/>
-        </w:rPr>
-        <w:t xml:space="preserve"> y el guardado es a través de </w:t>
-      </w:r>
-      <w:r>
-        <w:rPr>
-          <w:rFonts w:ascii="Baskerville Old Face" w:hAnsi="Baskerville Old Face"/>
-          <w:sz w:val="32"/>
-          <w:szCs w:val="40"/>
-        </w:rPr>
-        <w:t>folders de archivos.</w:t>
-      </w:r>
-    </w:p>
-    <w:p>
-      <w:pPr>
-        <w:pStyle w:val="Prrafodelista"/>
+          <w:highlight w:val="red"/>
+        </w:rPr>
+      </w:pPr>
+      <w:r>
+        <w:rPr>
+          <w:rFonts w:ascii="Baskerville Old Face" w:hAnsi="Baskerville Old Face"/>
+          <w:sz w:val="32"/>
+          <w:szCs w:val="40"/>
+          <w:highlight w:val="red"/>
+        </w:rPr>
+        <w:t>Actualmente los datos de los propietarios y del ingreso para atención de los pacientes “animales que ingresan a la Clínica Veterinaria Zoo Center” se han venido registrando en planillas escritas en formulario de papel, lo cual lleva mucho tiempo y el guardado es a través de folders de archivos.</w:t>
+      </w:r>
+    </w:p>
+    <w:p>
+      <w:pPr>
+        <w:pStyle w:val="Prrafodelista"/>
+        <w:spacing w:line="240" w:lineRule="auto"/>
         <w:ind w:left="0"/>
         <w:jc w:val="both"/>
         <w:rPr>
           <w:rFonts w:ascii="Baskerville Old Face" w:hAnsi="Baskerville Old Face"/>
           <w:sz w:val="32"/>
           <w:szCs w:val="40"/>
+          <w:highlight w:val="red"/>
         </w:rPr>
       </w:pPr>
     </w:p>
@@ -1141,19 +1141,22 @@
           <w:ilvl w:val="0"/>
           <w:numId w:val="5"/>
         </w:numPr>
+        <w:spacing w:line="240" w:lineRule="auto"/>
         <w:ind w:left="720"/>
         <w:jc w:val="both"/>
         <w:rPr>
           <w:rFonts w:ascii="Baskerville Old Face" w:hAnsi="Baskerville Old Face"/>
           <w:sz w:val="32"/>
           <w:szCs w:val="40"/>
-        </w:rPr>
-      </w:pPr>
-      <w:r>
-        <w:rPr>
-          <w:rFonts w:ascii="Baskerville Old Face" w:hAnsi="Baskerville Old Face"/>
-          <w:sz w:val="32"/>
-          <w:szCs w:val="40"/>
+          <w:highlight w:val="red"/>
+        </w:rPr>
+      </w:pPr>
+      <w:r>
+        <w:rPr>
+          <w:rFonts w:ascii="Baskerville Old Face" w:hAnsi="Baskerville Old Face"/>
+          <w:sz w:val="32"/>
+          <w:szCs w:val="40"/>
+          <w:highlight w:val="red"/>
         </w:rPr>
         <w:t>Dificultad en la elaboración de reportes del número de pacientes atendidos durante ciertos periodos de tiempo ya que deben buscarse toda la información que se encuentra en papeles o formularios.</w:t>
       </w:r>
@@ -1161,6 +1164,7 @@
     <w:p>
       <w:pPr>
         <w:pStyle w:val="Prrafodelista"/>
+        <w:spacing w:line="240" w:lineRule="auto"/>
         <w:ind w:left="360"/>
         <w:jc w:val="both"/>
         <w:rPr>
@@ -1177,6 +1181,7 @@
           <w:ilvl w:val="0"/>
           <w:numId w:val="2"/>
         </w:numPr>
+        <w:spacing w:line="240" w:lineRule="auto"/>
         <w:ind w:left="360"/>
         <w:jc w:val="both"/>
         <w:rPr>
@@ -1203,6 +1208,7 @@
           <w:ilvl w:val="0"/>
           <w:numId w:val="3"/>
         </w:numPr>
+        <w:spacing w:line="240" w:lineRule="auto"/>
         <w:ind w:left="720"/>
         <w:jc w:val="both"/>
         <w:rPr>
@@ -1225,6 +1231,7 @@
     <w:p>
       <w:pPr>
         <w:pStyle w:val="Prrafodelista"/>
+        <w:spacing w:line="240" w:lineRule="auto"/>
         <w:jc w:val="both"/>
         <w:rPr>
           <w:rFonts w:ascii="Baskerville Old Face" w:hAnsi="Baskerville Old Face"/>
@@ -1268,6 +1275,7 @@
     <w:p>
       <w:pPr>
         <w:pStyle w:val="Prrafodelista"/>
+        <w:spacing w:line="240" w:lineRule="auto"/>
         <w:jc w:val="both"/>
         <w:rPr>
           <w:rFonts w:ascii="Baskerville Old Face" w:hAnsi="Baskerville Old Face"/>
@@ -1283,6 +1291,7 @@
           <w:ilvl w:val="0"/>
           <w:numId w:val="3"/>
         </w:numPr>
+        <w:spacing w:line="240" w:lineRule="auto"/>
         <w:ind w:left="720"/>
         <w:jc w:val="both"/>
         <w:rPr>
@@ -1309,6 +1318,7 @@
           <w:ilvl w:val="0"/>
           <w:numId w:val="4"/>
         </w:numPr>
+        <w:spacing w:line="240" w:lineRule="auto"/>
         <w:ind w:left="1440"/>
         <w:jc w:val="both"/>
         <w:rPr>
@@ -1389,6 +1399,7 @@
           <w:ilvl w:val="0"/>
           <w:numId w:val="4"/>
         </w:numPr>
+        <w:spacing w:line="240" w:lineRule="auto"/>
         <w:ind w:left="1440"/>
         <w:jc w:val="both"/>
         <w:rPr>
@@ -1403,7 +1414,6 @@
           <w:sz w:val="32"/>
           <w:szCs w:val="40"/>
         </w:rPr>
-        <w:lastRenderedPageBreak/>
         <w:t xml:space="preserve">Analizar los </w:t>
       </w:r>
       <w:r>
@@ -1422,6 +1432,7 @@
           <w:ilvl w:val="0"/>
           <w:numId w:val="4"/>
         </w:numPr>
+        <w:spacing w:line="240" w:lineRule="auto"/>
         <w:ind w:left="1440"/>
         <w:jc w:val="both"/>
         <w:rPr>
@@ -1437,6 +1448,7 @@
           <w:sz w:val="32"/>
           <w:szCs w:val="40"/>
         </w:rPr>
+        <w:lastRenderedPageBreak/>
         <w:t>Diseñar</w:t>
       </w:r>
       <w:r>
@@ -1455,6 +1467,7 @@
           <w:ilvl w:val="0"/>
           <w:numId w:val="4"/>
         </w:numPr>
+        <w:spacing w:line="240" w:lineRule="auto"/>
         <w:ind w:left="1440"/>
         <w:jc w:val="both"/>
         <w:rPr>
@@ -1504,6 +1517,7 @@
           <w:ilvl w:val="0"/>
           <w:numId w:val="4"/>
         </w:numPr>
+        <w:spacing w:line="240" w:lineRule="auto"/>
         <w:ind w:left="1440"/>
         <w:jc w:val="both"/>
         <w:rPr>
@@ -1549,6 +1563,7 @@
     <w:p>
       <w:pPr>
         <w:pStyle w:val="Prrafodelista"/>
+        <w:spacing w:line="240" w:lineRule="auto"/>
         <w:ind w:left="1440"/>
         <w:jc w:val="both"/>
         <w:rPr>
@@ -1565,6 +1580,7 @@
           <w:ilvl w:val="0"/>
           <w:numId w:val="2"/>
         </w:numPr>
+        <w:spacing w:line="240" w:lineRule="auto"/>
         <w:ind w:left="360"/>
         <w:jc w:val="both"/>
         <w:rPr>
@@ -1587,6 +1603,7 @@
     <w:p>
       <w:pPr>
         <w:pStyle w:val="Prrafodelista"/>
+        <w:spacing w:line="240" w:lineRule="auto"/>
         <w:ind w:left="360"/>
         <w:jc w:val="both"/>
         <w:rPr>
@@ -1651,6 +1668,7 @@
           <w:ilvl w:val="1"/>
           <w:numId w:val="3"/>
         </w:numPr>
+        <w:spacing w:line="240" w:lineRule="auto"/>
         <w:ind w:left="1440"/>
         <w:jc w:val="both"/>
         <w:rPr>
@@ -1658,13 +1676,15 @@
           <w:color w:val="002060"/>
           <w:sz w:val="32"/>
           <w:szCs w:val="40"/>
-        </w:rPr>
-      </w:pPr>
-      <w:r>
-        <w:rPr>
-          <w:rFonts w:ascii="Baskerville Old Face" w:hAnsi="Baskerville Old Face"/>
-          <w:sz w:val="32"/>
-          <w:szCs w:val="40"/>
+          <w:highlight w:val="yellow"/>
+        </w:rPr>
+      </w:pPr>
+      <w:r>
+        <w:rPr>
+          <w:rFonts w:ascii="Baskerville Old Face" w:hAnsi="Baskerville Old Face"/>
+          <w:sz w:val="32"/>
+          <w:szCs w:val="40"/>
+          <w:highlight w:val="yellow"/>
         </w:rPr>
         <w:t>Gestionar Propietarios.</w:t>
       </w:r>
@@ -1676,6 +1696,7 @@
           <w:ilvl w:val="1"/>
           <w:numId w:val="3"/>
         </w:numPr>
+        <w:spacing w:line="240" w:lineRule="auto"/>
         <w:ind w:left="1440"/>
         <w:jc w:val="both"/>
         <w:rPr>
@@ -1683,13 +1704,15 @@
           <w:color w:val="002060"/>
           <w:sz w:val="32"/>
           <w:szCs w:val="40"/>
-        </w:rPr>
-      </w:pPr>
-      <w:r>
-        <w:rPr>
-          <w:rFonts w:ascii="Baskerville Old Face" w:hAnsi="Baskerville Old Face"/>
-          <w:sz w:val="32"/>
-          <w:szCs w:val="40"/>
+          <w:highlight w:val="yellow"/>
+        </w:rPr>
+      </w:pPr>
+      <w:r>
+        <w:rPr>
+          <w:rFonts w:ascii="Baskerville Old Face" w:hAnsi="Baskerville Old Face"/>
+          <w:sz w:val="32"/>
+          <w:szCs w:val="40"/>
+          <w:highlight w:val="yellow"/>
         </w:rPr>
         <w:t>Gestionar Animal.</w:t>
       </w:r>
@@ -1701,6 +1724,7 @@
           <w:ilvl w:val="1"/>
           <w:numId w:val="3"/>
         </w:numPr>
+        <w:spacing w:line="240" w:lineRule="auto"/>
         <w:ind w:left="1440"/>
         <w:jc w:val="both"/>
         <w:rPr>
@@ -1708,13 +1732,15 @@
           <w:color w:val="002060"/>
           <w:sz w:val="32"/>
           <w:szCs w:val="40"/>
-        </w:rPr>
-      </w:pPr>
-      <w:r>
-        <w:rPr>
-          <w:rFonts w:ascii="Baskerville Old Face" w:hAnsi="Baskerville Old Face"/>
-          <w:sz w:val="32"/>
-          <w:szCs w:val="40"/>
+          <w:highlight w:val="yellow"/>
+        </w:rPr>
+      </w:pPr>
+      <w:r>
+        <w:rPr>
+          <w:rFonts w:ascii="Baskerville Old Face" w:hAnsi="Baskerville Old Face"/>
+          <w:sz w:val="32"/>
+          <w:szCs w:val="40"/>
+          <w:highlight w:val="yellow"/>
         </w:rPr>
         <w:t>Gestionar Raza.</w:t>
       </w:r>
@@ -1726,6 +1752,7 @@
           <w:ilvl w:val="1"/>
           <w:numId w:val="3"/>
         </w:numPr>
+        <w:spacing w:line="240" w:lineRule="auto"/>
         <w:ind w:left="1440"/>
         <w:jc w:val="both"/>
         <w:rPr>
@@ -1733,13 +1760,15 @@
           <w:color w:val="002060"/>
           <w:sz w:val="32"/>
           <w:szCs w:val="40"/>
-        </w:rPr>
-      </w:pPr>
-      <w:r>
-        <w:rPr>
-          <w:rFonts w:ascii="Baskerville Old Face" w:hAnsi="Baskerville Old Face"/>
-          <w:sz w:val="32"/>
-          <w:szCs w:val="40"/>
+          <w:highlight w:val="yellow"/>
+        </w:rPr>
+      </w:pPr>
+      <w:r>
+        <w:rPr>
+          <w:rFonts w:ascii="Baskerville Old Face" w:hAnsi="Baskerville Old Face"/>
+          <w:sz w:val="32"/>
+          <w:szCs w:val="40"/>
+          <w:highlight w:val="yellow"/>
         </w:rPr>
         <w:t>Gestionar Atención en general.</w:t>
       </w:r>
@@ -1751,6 +1780,7 @@
           <w:ilvl w:val="1"/>
           <w:numId w:val="3"/>
         </w:numPr>
+        <w:spacing w:line="240" w:lineRule="auto"/>
         <w:ind w:left="1440"/>
         <w:jc w:val="both"/>
         <w:rPr>
@@ -1758,13 +1788,15 @@
           <w:color w:val="002060"/>
           <w:sz w:val="32"/>
           <w:szCs w:val="40"/>
-        </w:rPr>
-      </w:pPr>
-      <w:r>
-        <w:rPr>
-          <w:rFonts w:ascii="Baskerville Old Face" w:hAnsi="Baskerville Old Face"/>
-          <w:sz w:val="32"/>
-          <w:szCs w:val="40"/>
+          <w:highlight w:val="yellow"/>
+        </w:rPr>
+      </w:pPr>
+      <w:r>
+        <w:rPr>
+          <w:rFonts w:ascii="Baskerville Old Face" w:hAnsi="Baskerville Old Face"/>
+          <w:sz w:val="32"/>
+          <w:szCs w:val="40"/>
+          <w:highlight w:val="yellow"/>
         </w:rPr>
         <w:t>Gestionar Detalle de servicios.</w:t>
       </w:r>
@@ -1776,6 +1808,7 @@
           <w:ilvl w:val="1"/>
           <w:numId w:val="3"/>
         </w:numPr>
+        <w:spacing w:line="240" w:lineRule="auto"/>
         <w:ind w:left="1440"/>
         <w:jc w:val="both"/>
         <w:rPr>
@@ -1783,13 +1816,15 @@
           <w:color w:val="002060"/>
           <w:sz w:val="32"/>
           <w:szCs w:val="40"/>
-        </w:rPr>
-      </w:pPr>
-      <w:r>
-        <w:rPr>
-          <w:rFonts w:ascii="Baskerville Old Face" w:hAnsi="Baskerville Old Face"/>
-          <w:sz w:val="32"/>
-          <w:szCs w:val="40"/>
+          <w:highlight w:val="yellow"/>
+        </w:rPr>
+      </w:pPr>
+      <w:r>
+        <w:rPr>
+          <w:rFonts w:ascii="Baskerville Old Face" w:hAnsi="Baskerville Old Face"/>
+          <w:sz w:val="32"/>
+          <w:szCs w:val="40"/>
+          <w:highlight w:val="yellow"/>
         </w:rPr>
         <w:t>Gestionar Historial.</w:t>
       </w:r>
@@ -1797,6 +1832,7 @@
     <w:p>
       <w:pPr>
         <w:pStyle w:val="Prrafodelista"/>
+        <w:spacing w:line="240" w:lineRule="auto"/>
         <w:ind w:left="1440"/>
         <w:jc w:val="both"/>
         <w:rPr>
@@ -1814,6 +1850,7 @@
           <w:ilvl w:val="0"/>
           <w:numId w:val="2"/>
         </w:numPr>
+        <w:spacing w:line="240" w:lineRule="auto"/>
         <w:ind w:left="360"/>
         <w:jc w:val="both"/>
         <w:rPr>
@@ -1821,14 +1858,16 @@
           <w:color w:val="002060"/>
           <w:sz w:val="36"/>
           <w:szCs w:val="40"/>
-        </w:rPr>
-      </w:pPr>
-      <w:r>
-        <w:rPr>
-          <w:rFonts w:ascii="Baskerville Old Face" w:hAnsi="Baskerville Old Face"/>
-          <w:color w:val="002060"/>
-          <w:sz w:val="36"/>
-          <w:szCs w:val="40"/>
+          <w:highlight w:val="red"/>
+        </w:rPr>
+      </w:pPr>
+      <w:r>
+        <w:rPr>
+          <w:rFonts w:ascii="Baskerville Old Face" w:hAnsi="Baskerville Old Face"/>
+          <w:color w:val="002060"/>
+          <w:sz w:val="36"/>
+          <w:szCs w:val="40"/>
+          <w:highlight w:val="red"/>
         </w:rPr>
         <w:t>Justificación</w:t>
       </w:r>
@@ -1836,166 +1875,116 @@
     <w:p>
       <w:pPr>
         <w:pStyle w:val="Prrafodelista"/>
+        <w:spacing w:line="240" w:lineRule="auto"/>
         <w:ind w:left="360"/>
         <w:jc w:val="both"/>
         <w:rPr>
           <w:rFonts w:ascii="Baskerville Old Face" w:hAnsi="Baskerville Old Face"/>
           <w:sz w:val="32"/>
           <w:szCs w:val="40"/>
-        </w:rPr>
-      </w:pPr>
-      <w:r>
-        <w:rPr>
-          <w:rFonts w:ascii="Baskerville Old Face" w:hAnsi="Baskerville Old Face"/>
-          <w:sz w:val="32"/>
-          <w:szCs w:val="40"/>
-        </w:rPr>
-        <w:t xml:space="preserve">Mediante el presente proyecto se pretende mejorar el </w:t>
-      </w:r>
-      <w:r>
-        <w:rPr>
-          <w:rFonts w:ascii="Baskerville Old Face" w:hAnsi="Baskerville Old Face"/>
-          <w:sz w:val="32"/>
-          <w:szCs w:val="40"/>
-        </w:rPr>
-        <w:t>manejo de</w:t>
-      </w:r>
-    </w:p>
-    <w:p>
-      <w:pPr>
-        <w:pStyle w:val="Prrafodelista"/>
+          <w:highlight w:val="red"/>
+        </w:rPr>
+      </w:pPr>
+      <w:r>
+        <w:rPr>
+          <w:rFonts w:ascii="Baskerville Old Face" w:hAnsi="Baskerville Old Face"/>
+          <w:sz w:val="32"/>
+          <w:szCs w:val="40"/>
+          <w:highlight w:val="red"/>
+        </w:rPr>
+        <w:t>Mediante el presente proyecto se pretende mejorar el manejo de</w:t>
+      </w:r>
+    </w:p>
+    <w:p>
+      <w:pPr>
+        <w:pStyle w:val="Prrafodelista"/>
+        <w:spacing w:line="240" w:lineRule="auto"/>
         <w:ind w:left="360"/>
         <w:jc w:val="both"/>
         <w:rPr>
           <w:rFonts w:ascii="Baskerville Old Face" w:hAnsi="Baskerville Old Face"/>
           <w:sz w:val="32"/>
           <w:szCs w:val="40"/>
-        </w:rPr>
-      </w:pPr>
-      <w:r>
-        <w:rPr>
-          <w:rFonts w:ascii="Baskerville Old Face" w:hAnsi="Baskerville Old Face"/>
-          <w:sz w:val="32"/>
-          <w:szCs w:val="40"/>
-        </w:rPr>
-        <w:t>expedientes veterinarios</w:t>
-      </w:r>
-      <w:r>
-        <w:rPr>
-          <w:rFonts w:ascii="Baskerville Old Face" w:hAnsi="Baskerville Old Face"/>
-          <w:sz w:val="32"/>
-          <w:szCs w:val="40"/>
-        </w:rPr>
-        <w:t>, mejorar la s</w:t>
-      </w:r>
-      <w:r>
-        <w:rPr>
-          <w:rFonts w:ascii="Baskerville Old Face" w:hAnsi="Baskerville Old Face"/>
-          <w:sz w:val="32"/>
-          <w:szCs w:val="40"/>
-        </w:rPr>
-        <w:t>eguridad de la información ya que contará con un</w:t>
-      </w:r>
-      <w:r>
-        <w:rPr>
-          <w:rFonts w:ascii="Baskerville Old Face" w:hAnsi="Baskerville Old Face"/>
-          <w:sz w:val="32"/>
-          <w:szCs w:val="40"/>
-        </w:rPr>
-        <w:t xml:space="preserve"> respaldo digital que permitirá </w:t>
-      </w:r>
-      <w:r>
-        <w:rPr>
-          <w:rFonts w:ascii="Baskerville Old Face" w:hAnsi="Baskerville Old Face"/>
-          <w:sz w:val="32"/>
-          <w:szCs w:val="40"/>
-        </w:rPr>
-        <w:t>controlar y manejar información relacionada a los pacientes</w:t>
-      </w:r>
-      <w:r>
-        <w:rPr>
-          <w:rFonts w:ascii="Baskerville Old Face" w:hAnsi="Baskerville Old Face"/>
-          <w:sz w:val="32"/>
-          <w:szCs w:val="40"/>
-        </w:rPr>
-        <w:t>. M</w:t>
-      </w:r>
-      <w:r>
-        <w:rPr>
-          <w:rFonts w:ascii="Baskerville Old Face" w:hAnsi="Baskerville Old Face"/>
-          <w:sz w:val="32"/>
-          <w:szCs w:val="40"/>
-        </w:rPr>
-        <w:t>ejor</w:t>
-      </w:r>
-      <w:r>
-        <w:rPr>
-          <w:rFonts w:ascii="Baskerville Old Face" w:hAnsi="Baskerville Old Face"/>
-          <w:sz w:val="32"/>
-          <w:szCs w:val="40"/>
-        </w:rPr>
-        <w:t>ar el</w:t>
-      </w:r>
-      <w:r>
-        <w:rPr>
-          <w:rFonts w:ascii="Baskerville Old Face" w:hAnsi="Baskerville Old Face"/>
-          <w:sz w:val="32"/>
-          <w:szCs w:val="40"/>
-        </w:rPr>
-        <w:t xml:space="preserve"> control de la información de los pacientes, con su respectivo respaldo digital.</w:t>
-      </w:r>
-    </w:p>
-    <w:p>
-      <w:pPr>
-        <w:pStyle w:val="Prrafodelista"/>
+          <w:highlight w:val="red"/>
+        </w:rPr>
+      </w:pPr>
+      <w:r>
+        <w:rPr>
+          <w:rFonts w:ascii="Baskerville Old Face" w:hAnsi="Baskerville Old Face"/>
+          <w:sz w:val="32"/>
+          <w:szCs w:val="40"/>
+          <w:highlight w:val="red"/>
+        </w:rPr>
+        <w:t>expedientes veterinarios, mejorar la seguridad de la información ya que contará con un respaldo digital que permitirá controlar y manejar información relacionada a los pacientes. Mejorar el control de la información de los pacientes, con su respectivo respaldo digital.</w:t>
+      </w:r>
+    </w:p>
+    <w:p>
+      <w:pPr>
+        <w:pStyle w:val="Prrafodelista"/>
+        <w:spacing w:line="240" w:lineRule="auto"/>
         <w:ind w:left="360"/>
         <w:jc w:val="both"/>
         <w:rPr>
           <w:rFonts w:ascii="Baskerville Old Face" w:hAnsi="Baskerville Old Face"/>
           <w:sz w:val="32"/>
           <w:szCs w:val="40"/>
-        </w:rPr>
-      </w:pPr>
-      <w:r>
-        <w:rPr>
-          <w:rFonts w:ascii="Baskerville Old Face" w:hAnsi="Baskerville Old Face"/>
-          <w:sz w:val="32"/>
-          <w:szCs w:val="40"/>
+          <w:highlight w:val="red"/>
+        </w:rPr>
+      </w:pPr>
+      <w:r>
+        <w:rPr>
+          <w:rFonts w:ascii="Baskerville Old Face" w:hAnsi="Baskerville Old Face"/>
+          <w:sz w:val="32"/>
+          <w:szCs w:val="40"/>
+          <w:highlight w:val="red"/>
+        </w:rPr>
+        <w:t>Por otra parte, los médicos veterinarios al contar con el expediente del paciente de forma rápida podrán tener un mejor control y así brindar seguimiento de cada uno de los pacientes; esto ayudará a evitar inconvenientes con la falta de información necesaria que no se tiene a tiempo por no contar con el expediente físico.</w:t>
+      </w:r>
+    </w:p>
+    <w:p>
+      <w:pPr>
+        <w:pStyle w:val="Prrafodelista"/>
+        <w:spacing w:line="240" w:lineRule="auto"/>
+        <w:ind w:left="360"/>
+        <w:jc w:val="both"/>
+        <w:rPr>
+          <w:rFonts w:ascii="Baskerville Old Face" w:hAnsi="Baskerville Old Face"/>
+          <w:sz w:val="32"/>
+          <w:szCs w:val="40"/>
+          <w:highlight w:val="red"/>
+        </w:rPr>
+      </w:pPr>
+      <w:r>
+        <w:rPr>
+          <w:rFonts w:ascii="Baskerville Old Face" w:hAnsi="Baskerville Old Face"/>
+          <w:sz w:val="32"/>
+          <w:szCs w:val="40"/>
+          <w:highlight w:val="red"/>
         </w:rPr>
         <w:lastRenderedPageBreak/>
-        <w:t>Por otra parte, los médicos veterinarios al contar con el e</w:t>
-      </w:r>
-      <w:r>
-        <w:rPr>
-          <w:rFonts w:ascii="Baskerville Old Face" w:hAnsi="Baskerville Old Face"/>
-          <w:sz w:val="32"/>
-          <w:szCs w:val="40"/>
-        </w:rPr>
-        <w:t>xpediente del paciente de forma rápida</w:t>
-      </w:r>
-      <w:r>
-        <w:rPr>
-          <w:rFonts w:ascii="Baskerville Old Face" w:hAnsi="Baskerville Old Face"/>
-          <w:sz w:val="32"/>
-          <w:szCs w:val="40"/>
-        </w:rPr>
-        <w:t xml:space="preserve"> podrán tener un mejor control y así brindar seguimiento </w:t>
-      </w:r>
-      <w:r>
-        <w:rPr>
-          <w:rFonts w:ascii="Baskerville Old Face" w:hAnsi="Baskerville Old Face"/>
-          <w:sz w:val="32"/>
-          <w:szCs w:val="40"/>
-        </w:rPr>
-        <w:t xml:space="preserve">de </w:t>
-      </w:r>
-      <w:r>
-        <w:rPr>
-          <w:rFonts w:ascii="Baskerville Old Face" w:hAnsi="Baskerville Old Face"/>
-          <w:sz w:val="32"/>
-          <w:szCs w:val="40"/>
-        </w:rPr>
-        <w:t>cada uno de los pacientes; esto ayudará a evitar inconvenientes con la</w:t>
+        <w:t>También minimizar los tiempos que conlleva todo el proceso de consulta en la clínica veterinaria.</w:t>
+      </w:r>
+    </w:p>
+    <w:p>
+      <w:pPr>
+        <w:pStyle w:val="Prrafodelista"/>
+        <w:spacing w:line="240" w:lineRule="auto"/>
+        <w:ind w:left="360"/>
+        <w:jc w:val="both"/>
+        <w:rPr>
+          <w:rFonts w:ascii="Baskerville Old Face" w:hAnsi="Baskerville Old Face"/>
+          <w:sz w:val="32"/>
+          <w:szCs w:val="40"/>
+        </w:rPr>
+      </w:pPr>
+      <w:r>
+        <w:rPr>
+          <w:rFonts w:ascii="Baskerville Old Face" w:hAnsi="Baskerville Old Face"/>
+          <w:sz w:val="32"/>
+          <w:szCs w:val="40"/>
+          <w:highlight w:val="red"/>
+        </w:rPr>
+        <w:t>Y una vez ya estando en funcionamiento se pudieran agilizar los procesos clínicos de los pacientes, es decir, llevar un mejor registro, búsqueda, control y almacenamiento de información.</w:t>
       </w:r>
       <w:r>
         <w:rPr>
@@ -2005,106 +1994,11 @@
         </w:rPr>
         <w:t xml:space="preserve"> </w:t>
       </w:r>
-      <w:r>
-        <w:rPr>
-          <w:rFonts w:ascii="Baskerville Old Face" w:hAnsi="Baskerville Old Face"/>
-          <w:sz w:val="32"/>
-          <w:szCs w:val="40"/>
-        </w:rPr>
-        <w:t>falta de información necesaria que no se tiene a tiempo por no c</w:t>
-      </w:r>
-      <w:r>
-        <w:rPr>
-          <w:rFonts w:ascii="Baskerville Old Face" w:hAnsi="Baskerville Old Face"/>
-          <w:sz w:val="32"/>
-          <w:szCs w:val="40"/>
-        </w:rPr>
-        <w:t>ontar con el expediente físico.</w:t>
-      </w:r>
-    </w:p>
-    <w:p>
-      <w:pPr>
-        <w:pStyle w:val="Prrafodelista"/>
-        <w:ind w:left="360"/>
-        <w:jc w:val="both"/>
-        <w:rPr>
-          <w:rFonts w:ascii="Baskerville Old Face" w:hAnsi="Baskerville Old Face"/>
-          <w:sz w:val="32"/>
-          <w:szCs w:val="40"/>
-        </w:rPr>
-      </w:pPr>
-      <w:r>
-        <w:rPr>
-          <w:rFonts w:ascii="Baskerville Old Face" w:hAnsi="Baskerville Old Face"/>
-          <w:sz w:val="32"/>
-          <w:szCs w:val="40"/>
-        </w:rPr>
-        <w:t>También minimizar los tiempos que conlleva</w:t>
-      </w:r>
-      <w:r>
-        <w:rPr>
-          <w:rFonts w:ascii="Baskerville Old Face" w:hAnsi="Baskerville Old Face"/>
-          <w:sz w:val="32"/>
-          <w:szCs w:val="40"/>
-        </w:rPr>
-        <w:t xml:space="preserve"> todo el proceso de consulta en la clínica veterinaria.</w:t>
-      </w:r>
-    </w:p>
-    <w:p>
-      <w:pPr>
-        <w:pStyle w:val="Prrafodelista"/>
-        <w:ind w:left="360"/>
-        <w:jc w:val="both"/>
-        <w:rPr>
-          <w:rFonts w:ascii="Baskerville Old Face" w:hAnsi="Baskerville Old Face"/>
-          <w:sz w:val="32"/>
-          <w:szCs w:val="40"/>
-        </w:rPr>
-      </w:pPr>
-      <w:r>
-        <w:rPr>
-          <w:rFonts w:ascii="Baskerville Old Face" w:hAnsi="Baskerville Old Face"/>
-          <w:sz w:val="32"/>
-          <w:szCs w:val="40"/>
-        </w:rPr>
-        <w:t xml:space="preserve">Y una vez ya estando en funcionamiento </w:t>
-      </w:r>
-      <w:r>
-        <w:rPr>
-          <w:rFonts w:ascii="Baskerville Old Face" w:hAnsi="Baskerville Old Face"/>
-          <w:sz w:val="32"/>
-          <w:szCs w:val="40"/>
-        </w:rPr>
-        <w:t>se pudieran agilizar los proce</w:t>
-      </w:r>
-      <w:r>
-        <w:rPr>
-          <w:rFonts w:ascii="Baskerville Old Face" w:hAnsi="Baskerville Old Face"/>
-          <w:sz w:val="32"/>
-          <w:szCs w:val="40"/>
-        </w:rPr>
-        <w:t>sos clínicos de los pacientes, e</w:t>
-      </w:r>
-      <w:r>
-        <w:rPr>
-          <w:rFonts w:ascii="Baskerville Old Face" w:hAnsi="Baskerville Old Face"/>
-          <w:sz w:val="32"/>
-          <w:szCs w:val="40"/>
-        </w:rPr>
-        <w:t>s decir, llevar un mejor registro, búsqueda, control y almacenamiento</w:t>
-      </w:r>
-      <w:r>
-        <w:rPr>
-          <w:rFonts w:ascii="Baskerville Old Face" w:hAnsi="Baskerville Old Face"/>
-          <w:sz w:val="32"/>
-          <w:szCs w:val="40"/>
-        </w:rPr>
-        <w:t xml:space="preserve"> de información. </w:t>
-      </w:r>
-    </w:p>
-    <w:p>
-      <w:pPr>
-        <w:pStyle w:val="Prrafodelista"/>
+    </w:p>
+    <w:p>
+      <w:pPr>
+        <w:pStyle w:val="Prrafodelista"/>
+        <w:spacing w:line="240" w:lineRule="auto"/>
         <w:ind w:left="360"/>
         <w:jc w:val="both"/>
         <w:rPr>
@@ -2121,6 +2015,7 @@
           <w:ilvl w:val="0"/>
           <w:numId w:val="2"/>
         </w:numPr>
+        <w:spacing w:line="240" w:lineRule="auto"/>
         <w:ind w:left="360"/>
         <w:jc w:val="both"/>
         <w:rPr>
@@ -2128,14 +2023,16 @@
           <w:color w:val="002060"/>
           <w:sz w:val="36"/>
           <w:szCs w:val="40"/>
-        </w:rPr>
-      </w:pPr>
-      <w:r>
-        <w:rPr>
-          <w:rFonts w:ascii="Baskerville Old Face" w:hAnsi="Baskerville Old Face"/>
-          <w:color w:val="002060"/>
-          <w:sz w:val="36"/>
-          <w:szCs w:val="40"/>
+          <w:highlight w:val="yellow"/>
+        </w:rPr>
+      </w:pPr>
+      <w:r>
+        <w:rPr>
+          <w:rFonts w:ascii="Baskerville Old Face" w:hAnsi="Baskerville Old Face"/>
+          <w:color w:val="002060"/>
+          <w:sz w:val="36"/>
+          <w:szCs w:val="40"/>
+          <w:highlight w:val="yellow"/>
         </w:rPr>
         <w:t>Metodología</w:t>
       </w:r>
@@ -2143,19 +2040,22 @@
     <w:p>
       <w:pPr>
         <w:pStyle w:val="Prrafodelista"/>
+        <w:spacing w:line="240" w:lineRule="auto"/>
         <w:ind w:left="360"/>
         <w:jc w:val="both"/>
         <w:rPr>
           <w:rFonts w:ascii="Baskerville Old Face" w:hAnsi="Baskerville Old Face"/>
           <w:sz w:val="44"/>
           <w:szCs w:val="40"/>
-        </w:rPr>
-      </w:pPr>
-      <w:r>
-        <w:rPr>
-          <w:rFonts w:ascii="Baskerville Old Face" w:hAnsi="Baskerville Old Face"/>
-          <w:sz w:val="32"/>
-          <w:szCs w:val="40"/>
+          <w:highlight w:val="yellow"/>
+        </w:rPr>
+      </w:pPr>
+      <w:r>
+        <w:rPr>
+          <w:rFonts w:ascii="Baskerville Old Face" w:hAnsi="Baskerville Old Face"/>
+          <w:sz w:val="32"/>
+          <w:szCs w:val="40"/>
+          <w:highlight w:val="yellow"/>
         </w:rPr>
         <w:t>Para la realización de este proyecto</w:t>
       </w:r>
@@ -2165,6 +2065,7 @@
           <w:color w:val="002060"/>
           <w:sz w:val="36"/>
           <w:szCs w:val="40"/>
+          <w:highlight w:val="yellow"/>
         </w:rPr>
         <w:t xml:space="preserve"> </w:t>
       </w:r>
@@ -2173,6 +2074,7 @@
           <w:rFonts w:ascii="Baskerville Old Face" w:hAnsi="Baskerville Old Face"/>
           <w:sz w:val="32"/>
           <w:szCs w:val="40"/>
+          <w:highlight w:val="yellow"/>
         </w:rPr>
         <w:t>se utilizará</w:t>
       </w:r>
@@ -2181,6 +2083,7 @@
           <w:rFonts w:ascii="Baskerville Old Face" w:hAnsi="Baskerville Old Face"/>
           <w:sz w:val="32"/>
           <w:szCs w:val="40"/>
+          <w:highlight w:val="yellow"/>
         </w:rPr>
         <w:t xml:space="preserve"> la metodología de Proceso Unificado de Desarrollo de Sistema PUDS, ya que se caracteriza por ser un método de trabajo que es un </w:t>
       </w:r>
@@ -2189,6 +2092,7 @@
           <w:rFonts w:ascii="Baskerville Old Face" w:hAnsi="Baskerville Old Face" w:cs="Arial"/>
           <w:color w:val="202124"/>
           <w:sz w:val="32"/>
+          <w:highlight w:val="yellow"/>
           <w:shd w:val="clear" w:color="auto" w:fill="FFFFFF"/>
         </w:rPr>
         <w:t>conjunto de actividades necesarias para transformar los requisitos de usuario en un sistema</w:t>
@@ -2198,6 +2102,7 @@
           <w:rFonts w:ascii="Arial" w:hAnsi="Arial" w:cs="Arial"/>
           <w:color w:val="202124"/>
           <w:sz w:val="32"/>
+          <w:highlight w:val="yellow"/>
           <w:shd w:val="clear" w:color="auto" w:fill="FFFFFF"/>
         </w:rPr>
         <w:t>.</w:t>
@@ -2206,6 +2111,7 @@
     <w:p>
       <w:pPr>
         <w:pStyle w:val="Prrafodelista"/>
+        <w:spacing w:line="240" w:lineRule="auto"/>
         <w:ind w:left="360"/>
         <w:jc w:val="both"/>
         <w:rPr>
@@ -2219,104 +2125,39 @@
           <w:rFonts w:ascii="Baskerville Old Face" w:hAnsi="Baskerville Old Face"/>
           <w:sz w:val="32"/>
           <w:szCs w:val="40"/>
-        </w:rPr>
-        <w:t>Para el desarrollo se ha realiza</w:t>
-      </w:r>
-      <w:r>
-        <w:rPr>
-          <w:rFonts w:ascii="Baskerville Old Face" w:hAnsi="Baskerville Old Face"/>
-          <w:sz w:val="32"/>
-          <w:szCs w:val="40"/>
-        </w:rPr>
-        <w:t>do un proceso de investigación</w:t>
-      </w:r>
-      <w:r>
-        <w:rPr>
-          <w:rFonts w:ascii="Baskerville Old Face" w:hAnsi="Baskerville Old Face"/>
-          <w:sz w:val="32"/>
-          <w:szCs w:val="40"/>
-        </w:rPr>
-        <w:t>,</w:t>
-      </w:r>
-      <w:r>
-        <w:rPr>
-          <w:rFonts w:ascii="Baskerville Old Face" w:hAnsi="Baskerville Old Face"/>
-          <w:sz w:val="32"/>
-          <w:szCs w:val="40"/>
-        </w:rPr>
-        <w:t xml:space="preserve"> para que</w:t>
-      </w:r>
-      <w:r>
-        <w:rPr>
-          <w:rFonts w:ascii="Baskerville Old Face" w:hAnsi="Baskerville Old Face"/>
-          <w:sz w:val="32"/>
-          <w:szCs w:val="40"/>
-        </w:rPr>
-        <w:t xml:space="preserve"> de esta forma</w:t>
-      </w:r>
-      <w:r>
-        <w:rPr>
-          <w:rFonts w:ascii="Baskerville Old Face" w:hAnsi="Baskerville Old Face"/>
-          <w:sz w:val="32"/>
-          <w:szCs w:val="40"/>
-        </w:rPr>
-        <w:t xml:space="preserve"> se pueda</w:t>
-      </w:r>
-      <w:r>
-        <w:rPr>
-          <w:rFonts w:ascii="Baskerville Old Face" w:hAnsi="Baskerville Old Face"/>
-          <w:sz w:val="32"/>
-          <w:szCs w:val="40"/>
-        </w:rPr>
-        <w:t xml:space="preserve"> conocer el estado ac</w:t>
-      </w:r>
-      <w:r>
-        <w:rPr>
-          <w:rFonts w:ascii="Baskerville Old Face" w:hAnsi="Baskerville Old Face"/>
-          <w:sz w:val="32"/>
-          <w:szCs w:val="40"/>
-        </w:rPr>
-        <w:t>tual de la veterinaria, donde</w:t>
-      </w:r>
-      <w:r>
-        <w:rPr>
-          <w:rFonts w:ascii="Baskerville Old Face" w:hAnsi="Baskerville Old Face"/>
-          <w:sz w:val="32"/>
-          <w:szCs w:val="40"/>
-        </w:rPr>
-        <w:t xml:space="preserve"> se explica y finalmente se busca dar solución conociendo como se realiza el pro</w:t>
-      </w:r>
-      <w:r>
-        <w:rPr>
-          <w:rFonts w:ascii="Baskerville Old Face" w:hAnsi="Baskerville Old Face"/>
-          <w:sz w:val="32"/>
-          <w:szCs w:val="40"/>
-        </w:rPr>
-        <w:t xml:space="preserve">ceso de ingreso de las mascotas </w:t>
-      </w:r>
-      <w:r>
-        <w:rPr>
-          <w:rFonts w:ascii="Baskerville Old Face" w:hAnsi="Baskerville Old Face"/>
-          <w:sz w:val="32"/>
-          <w:szCs w:val="40"/>
-        </w:rPr>
-        <w:t xml:space="preserve">y así llevar su debido control. </w:t>
-      </w:r>
-    </w:p>
-    <w:p>
-      <w:pPr>
+          <w:highlight w:val="yellow"/>
+        </w:rPr>
+        <w:t>Para el desarrollo se ha realizado un proceso de investigación, para que de esta forma se pueda c</w:t>
+      </w:r>
+      <w:bookmarkStart w:id="0" w:name="_GoBack"/>
+      <w:bookmarkEnd w:id="0"/>
+      <w:r>
+        <w:rPr>
+          <w:rFonts w:ascii="Baskerville Old Face" w:hAnsi="Baskerville Old Face"/>
+          <w:sz w:val="32"/>
+          <w:szCs w:val="40"/>
+          <w:highlight w:val="yellow"/>
+        </w:rPr>
+        <w:t>onocer el estado actual de la veterinaria, donde se explica y finalmente se busca dar solución conociendo como se realiza el proceso de ingreso de las mascotas y así llevar su debido control.</w:t>
+      </w:r>
+      <w:r>
+        <w:rPr>
+          <w:rFonts w:ascii="Baskerville Old Face" w:hAnsi="Baskerville Old Face"/>
+          <w:sz w:val="32"/>
+          <w:szCs w:val="40"/>
+        </w:rPr>
+        <w:t xml:space="preserve"> </w:t>
+      </w:r>
+    </w:p>
+    <w:p>
+      <w:pPr>
+        <w:spacing w:line="240" w:lineRule="auto"/>
         <w:jc w:val="both"/>
       </w:pPr>
     </w:p>
     <w:sectPr>
       <w:pgSz w:w="12240" w:h="15840" w:code="1"/>
       <w:pgMar w:top="1417" w:right="1701" w:bottom="1417" w:left="1701" w:header="708" w:footer="708" w:gutter="0"/>
-      <w:pgBorders w:offsetFrom="page">
-        <w:top w:val="threeDEngrave" w:sz="24" w:space="24" w:color="auto"/>
-        <w:left w:val="threeDEngrave" w:sz="24" w:space="24" w:color="auto"/>
-        <w:bottom w:val="threeDEmboss" w:sz="24" w:space="24" w:color="auto"/>
-        <w:right w:val="threeDEmboss" w:sz="24" w:space="24" w:color="auto"/>
-      </w:pgBorders>
       <w:cols w:space="708"/>
       <w:docGrid w:linePitch="360"/>
     </w:sectPr>
@@ -2325,7 +2166,7 @@
 </file>
 
 <file path=word/endnotes.xml><?xml version="1.0" encoding="utf-8"?>
-<w:endnotes xmlns:wpc="http://schemas.microsoft.com/office/word/2010/wordprocessingCanvas" xmlns:cx="http://schemas.microsoft.com/office/drawing/2014/chartex" xmlns:cx1="http://schemas.microsoft.com/office/drawing/2015/9/8/chartex" xmlns:cx2="http://schemas.microsoft.com/office/drawing/2015/10/21/chartex" xmlns:cx3="http://schemas.microsoft.com/office/drawing/2016/5/9/chartex" xmlns:cx4="http://schemas.microsoft.com/office/drawing/2016/5/10/chartex" xmlns:cx5="http://schemas.microsoft.com/office/drawing/2016/5/11/chartex" xmlns:cx6="http://schemas.microsoft.com/office/drawing/2016/5/12/chartex" xmlns:cx7="http://schemas.microsoft.com/office/drawing/2016/5/13/chartex" xmlns:cx8="http://schemas.microsoft.com/office/drawing/2016/5/14/chartex" xmlns:mc="http://schemas.openxmlformats.org/markup-compatibility/2006" xmlns:aink="http://schemas.microsoft.com/office/drawing/2016/ink" xmlns:am3d="http://schemas.microsoft.com/office/drawing/2017/model3d" xmlns:o="urn:schemas-microsoft-com:office:office" xmlns:r="http://schemas.openxmlformats.org/officeDocument/2006/relationships" xmlns:m="http://schemas.openxmlformats.org/officeDocument/2006/math" xmlns:v="urn:schemas-microsoft-com:vml" xmlns:wp14="http://schemas.microsoft.com/office/word/2010/wordprocessingDrawing" xmlns:wp="http://schemas.openxmlformats.org/drawingml/2006/wordprocessingDrawing" xmlns:w10="urn:schemas-microsoft-com:office:word" xmlns:w="http://schemas.openxmlformats.org/wordprocessingml/2006/main" xmlns:w14="http://schemas.microsoft.com/office/word/2010/wordml" xmlns:w15="http://schemas.microsoft.com/office/word/2012/wordml" xmlns:w16cex="http://schemas.microsoft.com/office/word/2018/wordml/cex" xmlns:w16cid="http://schemas.microsoft.com/office/word/2016/wordml/cid" xmlns:w16="http://schemas.microsoft.com/office/word/2018/wordml" xmlns:w16sdtdh="http://schemas.microsoft.com/office/word/2020/wordml/sdtdatahash" xmlns:w16se="http://schemas.microsoft.com/office/word/2015/wordml/symex" xmlns:wpg="http://schemas.microsoft.com/office/word/2010/wordprocessingGroup" xmlns:wpi="http://schemas.microsoft.com/office/word/2010/wordprocessingInk" xmlns:wne="http://schemas.microsoft.com/office/word/2006/wordml" xmlns:wps="http://schemas.microsoft.com/office/word/2010/wordprocessingShape" mc:Ignorable="w14 w15 w16se w16cid w16 w16cex w16sdtdh wp14">
+<w:endnotes xmlns:wpc="http://schemas.microsoft.com/office/word/2010/wordprocessingCanvas" xmlns:mc="http://schemas.openxmlformats.org/markup-compatibility/2006" xmlns:o="urn:schemas-microsoft-com:office:office" xmlns:r="http://schemas.openxmlformats.org/officeDocument/2006/relationships" xmlns:m="http://schemas.openxmlformats.org/officeDocument/2006/math" xmlns:v="urn:schemas-microsoft-com:vml" xmlns:wp14="http://schemas.microsoft.com/office/word/2010/wordprocessingDrawing" xmlns:wp="http://schemas.openxmlformats.org/drawingml/2006/wordprocessingDrawing" xmlns:w10="urn:schemas-microsoft-com:office:word" xmlns:w="http://schemas.openxmlformats.org/wordprocessingml/2006/main" xmlns:w14="http://schemas.microsoft.com/office/word/2010/wordml" xmlns:w15="http://schemas.microsoft.com/office/word/2012/wordml" xmlns:wpg="http://schemas.microsoft.com/office/word/2010/wordprocessingGroup" xmlns:wpi="http://schemas.microsoft.com/office/word/2010/wordprocessingInk" xmlns:wne="http://schemas.microsoft.com/office/word/2006/wordml" xmlns:wps="http://schemas.microsoft.com/office/word/2010/wordprocessingShape" mc:Ignorable="w14 w15 wp14">
   <w:endnote w:type="separator" w:id="-1">
     <w:p>
       <w:pPr>
@@ -2350,7 +2191,7 @@
 </file>
 
 <file path=word/footnotes.xml><?xml version="1.0" encoding="utf-8"?>
-<w:footnotes xmlns:wpc="http://schemas.microsoft.com/office/word/2010/wordprocessingCanvas" xmlns:cx="http://schemas.microsoft.com/office/drawing/2014/chartex" xmlns:cx1="http://schemas.microsoft.com/office/drawing/2015/9/8/chartex" xmlns:cx2="http://schemas.microsoft.com/office/drawing/2015/10/21/chartex" xmlns:cx3="http://schemas.microsoft.com/office/drawing/2016/5/9/chartex" xmlns:cx4="http://schemas.microsoft.com/office/drawing/2016/5/10/chartex" xmlns:cx5="http://schemas.microsoft.com/office/drawing/2016/5/11/chartex" xmlns:cx6="http://schemas.microsoft.com/office/drawing/2016/5/12/chartex" xmlns:cx7="http://schemas.microsoft.com/office/drawing/2016/5/13/chartex" xmlns:cx8="http://schemas.microsoft.com/office/drawing/2016/5/14/chartex" xmlns:mc="http://schemas.openxmlformats.org/markup-compatibility/2006" xmlns:aink="http://schemas.microsoft.com/office/drawing/2016/ink" xmlns:am3d="http://schemas.microsoft.com/office/drawing/2017/model3d" xmlns:o="urn:schemas-microsoft-com:office:office" xmlns:r="http://schemas.openxmlformats.org/officeDocument/2006/relationships" xmlns:m="http://schemas.openxmlformats.org/officeDocument/2006/math" xmlns:v="urn:schemas-microsoft-com:vml" xmlns:wp14="http://schemas.microsoft.com/office/word/2010/wordprocessingDrawing" xmlns:wp="http://schemas.openxmlformats.org/drawingml/2006/wordprocessingDrawing" xmlns:w10="urn:schemas-microsoft-com:office:word" xmlns:w="http://schemas.openxmlformats.org/wordprocessingml/2006/main" xmlns:w14="http://schemas.microsoft.com/office/word/2010/wordml" xmlns:w15="http://schemas.microsoft.com/office/word/2012/wordml" xmlns:w16cex="http://schemas.microsoft.com/office/word/2018/wordml/cex" xmlns:w16cid="http://schemas.microsoft.com/office/word/2016/wordml/cid" xmlns:w16="http://schemas.microsoft.com/office/word/2018/wordml" xmlns:w16sdtdh="http://schemas.microsoft.com/office/word/2020/wordml/sdtdatahash" xmlns:w16se="http://schemas.microsoft.com/office/word/2015/wordml/symex" xmlns:wpg="http://schemas.microsoft.com/office/word/2010/wordprocessingGroup" xmlns:wpi="http://schemas.microsoft.com/office/word/2010/wordprocessingInk" xmlns:wne="http://schemas.microsoft.com/office/word/2006/wordml" xmlns:wps="http://schemas.microsoft.com/office/word/2010/wordprocessingShape" mc:Ignorable="w14 w15 w16se w16cid w16 w16cex w16sdtdh wp14">
+<w:footnotes xmlns:wpc="http://schemas.microsoft.com/office/word/2010/wordprocessingCanvas" xmlns:mc="http://schemas.openxmlformats.org/markup-compatibility/2006" xmlns:o="urn:schemas-microsoft-com:office:office" xmlns:r="http://schemas.openxmlformats.org/officeDocument/2006/relationships" xmlns:m="http://schemas.openxmlformats.org/officeDocument/2006/math" xmlns:v="urn:schemas-microsoft-com:vml" xmlns:wp14="http://schemas.microsoft.com/office/word/2010/wordprocessingDrawing" xmlns:wp="http://schemas.openxmlformats.org/drawingml/2006/wordprocessingDrawing" xmlns:w10="urn:schemas-microsoft-com:office:word" xmlns:w="http://schemas.openxmlformats.org/wordprocessingml/2006/main" xmlns:w14="http://schemas.microsoft.com/office/word/2010/wordml" xmlns:w15="http://schemas.microsoft.com/office/word/2012/wordml" xmlns:wpg="http://schemas.microsoft.com/office/word/2010/wordprocessingGroup" xmlns:wpi="http://schemas.microsoft.com/office/word/2010/wordprocessingInk" xmlns:wne="http://schemas.microsoft.com/office/word/2006/wordml" xmlns:wps="http://schemas.microsoft.com/office/word/2010/wordprocessingShape" mc:Ignorable="w14 w15 wp14">
   <w:footnote w:type="separator" w:id="-1">
     <w:p>
       <w:pPr>
@@ -2368,14 +2209,44 @@
       </w:pPr>
       <w:r>
         <w:continuationSeparator/>
+      </w:r>
+    </w:p>
+  </w:footnote>
+  <w:footnote w:id="1">
+    <w:p>
+      <w:pPr>
+        <w:pStyle w:val="Textonotapie"/>
+        <w:jc w:val="both"/>
+      </w:pPr>
+      <w:r>
+        <w:rPr>
+          <w:rStyle w:val="Refdenotaalpie"/>
+        </w:rPr>
+        <w:footnoteRef/>
+      </w:r>
+      <w:r>
+        <w:t xml:space="preserve"> </w:t>
+      </w:r>
+      <w:r>
+        <w:t>Esta información ha sido copiada de un proyecto, ya que no se ha podido investigar en una veterinaria real en Camiri por el tema de la pandemia.</w:t>
       </w:r>
     </w:p>
   </w:footnote>
 </w:footnotes>
 </file>
 
+<file path=word/header1.xml><?xml version="1.0" encoding="utf-8"?>
+<w:hdr xmlns:wpc="http://schemas.microsoft.com/office/word/2010/wordprocessingCanvas" xmlns:mc="http://schemas.openxmlformats.org/markup-compatibility/2006" xmlns:o="urn:schemas-microsoft-com:office:office" xmlns:r="http://schemas.openxmlformats.org/officeDocument/2006/relationships" xmlns:m="http://schemas.openxmlformats.org/officeDocument/2006/math" xmlns:v="urn:schemas-microsoft-com:vml" xmlns:wp14="http://schemas.microsoft.com/office/word/2010/wordprocessingDrawing" xmlns:wp="http://schemas.openxmlformats.org/drawingml/2006/wordprocessingDrawing" xmlns:w10="urn:schemas-microsoft-com:office:word" xmlns:w="http://schemas.openxmlformats.org/wordprocessingml/2006/main" xmlns:w14="http://schemas.microsoft.com/office/word/2010/wordml" xmlns:w15="http://schemas.microsoft.com/office/word/2012/wordml" xmlns:wpg="http://schemas.microsoft.com/office/word/2010/wordprocessingGroup" xmlns:wpi="http://schemas.microsoft.com/office/word/2010/wordprocessingInk" xmlns:wne="http://schemas.microsoft.com/office/word/2006/wordml" xmlns:wps="http://schemas.microsoft.com/office/word/2010/wordprocessingShape" mc:Ignorable="w14 w15 wp14">
+  <w:p>
+    <w:pPr>
+      <w:pStyle w:val="Encabezado"/>
+    </w:pPr>
+  </w:p>
+</w:hdr>
+</file>
+
 <file path=word/numbering.xml><?xml version="1.0" encoding="utf-8"?>
-<w:numbering xmlns:wpc="http://schemas.microsoft.com/office/word/2010/wordprocessingCanvas" xmlns:cx="http://schemas.microsoft.com/office/drawing/2014/chartex" xmlns:cx1="http://schemas.microsoft.com/office/drawing/2015/9/8/chartex" xmlns:cx2="http://schemas.microsoft.com/office/drawing/2015/10/21/chartex" xmlns:cx3="http://schemas.microsoft.com/office/drawing/2016/5/9/chartex" xmlns:cx4="http://schemas.microsoft.com/office/drawing/2016/5/10/chartex" xmlns:cx5="http://schemas.microsoft.com/office/drawing/2016/5/11/chartex" xmlns:cx6="http://schemas.microsoft.com/office/drawing/2016/5/12/chartex" xmlns:cx7="http://schemas.microsoft.com/office/drawing/2016/5/13/chartex" xmlns:cx8="http://schemas.microsoft.com/office/drawing/2016/5/14/chartex" xmlns:mc="http://schemas.openxmlformats.org/markup-compatibility/2006" xmlns:aink="http://schemas.microsoft.com/office/drawing/2016/ink" xmlns:am3d="http://schemas.microsoft.com/office/drawing/2017/model3d" xmlns:o="urn:schemas-microsoft-com:office:office" xmlns:r="http://schemas.openxmlformats.org/officeDocument/2006/relationships" xmlns:m="http://schemas.openxmlformats.org/officeDocument/2006/math" xmlns:v="urn:schemas-microsoft-com:vml" xmlns:wp14="http://schemas.microsoft.com/office/word/2010/wordprocessingDrawing" xmlns:wp="http://schemas.openxmlformats.org/drawingml/2006/wordprocessingDrawing" xmlns:w10="urn:schemas-microsoft-com:office:word" xmlns:w="http://schemas.openxmlformats.org/wordprocessingml/2006/main" xmlns:w14="http://schemas.microsoft.com/office/word/2010/wordml" xmlns:w15="http://schemas.microsoft.com/office/word/2012/wordml" xmlns:w16cex="http://schemas.microsoft.com/office/word/2018/wordml/cex" xmlns:w16cid="http://schemas.microsoft.com/office/word/2016/wordml/cid" xmlns:w16="http://schemas.microsoft.com/office/word/2018/wordml" xmlns:w16sdtdh="http://schemas.microsoft.com/office/word/2020/wordml/sdtdatahash" xmlns:w16se="http://schemas.microsoft.com/office/word/2015/wordml/symex" xmlns:wpg="http://schemas.microsoft.com/office/word/2010/wordprocessingGroup" xmlns:wpi="http://schemas.microsoft.com/office/word/2010/wordprocessingInk" xmlns:wne="http://schemas.microsoft.com/office/word/2006/wordml" xmlns:wps="http://schemas.microsoft.com/office/word/2010/wordprocessingShape" mc:Ignorable="w14 w15 w16se w16cid w16 w16cex w16sdtdh wp14">
+<w:numbering xmlns:wpc="http://schemas.microsoft.com/office/word/2010/wordprocessingCanvas" xmlns:mc="http://schemas.openxmlformats.org/markup-compatibility/2006" xmlns:o="urn:schemas-microsoft-com:office:office" xmlns:r="http://schemas.openxmlformats.org/officeDocument/2006/relationships" xmlns:m="http://schemas.openxmlformats.org/officeDocument/2006/math" xmlns:v="urn:schemas-microsoft-com:vml" xmlns:wp14="http://schemas.microsoft.com/office/word/2010/wordprocessingDrawing" xmlns:wp="http://schemas.openxmlformats.org/drawingml/2006/wordprocessingDrawing" xmlns:w10="urn:schemas-microsoft-com:office:word" xmlns:w="http://schemas.openxmlformats.org/wordprocessingml/2006/main" xmlns:w14="http://schemas.microsoft.com/office/word/2010/wordml" xmlns:w15="http://schemas.microsoft.com/office/word/2012/wordml" xmlns:wpg="http://schemas.microsoft.com/office/word/2010/wordprocessingGroup" xmlns:wpi="http://schemas.microsoft.com/office/word/2010/wordprocessingInk" xmlns:wne="http://schemas.microsoft.com/office/word/2006/wordml" xmlns:wps="http://schemas.microsoft.com/office/word/2010/wordprocessingShape" mc:Ignorable="w14 w15 wp14">
   <w:abstractNum w:abstractNumId="0" w15:restartNumberingAfterBreak="0">
     <w:nsid w:val="171C4AA5"/>
     <w:multiLevelType w:val="hybridMultilevel"/>
@@ -2959,7 +2830,7 @@
 </file>
 
 <file path=word/styles.xml><?xml version="1.0" encoding="utf-8"?>
-<w:styles xmlns:mc="http://schemas.openxmlformats.org/markup-compatibility/2006" xmlns:r="http://schemas.openxmlformats.org/officeDocument/2006/relationships" xmlns:w="http://schemas.openxmlformats.org/wordprocessingml/2006/main" xmlns:w14="http://schemas.microsoft.com/office/word/2010/wordml" xmlns:w15="http://schemas.microsoft.com/office/word/2012/wordml" xmlns:w16cex="http://schemas.microsoft.com/office/word/2018/wordml/cex" xmlns:w16cid="http://schemas.microsoft.com/office/word/2016/wordml/cid" xmlns:w16="http://schemas.microsoft.com/office/word/2018/wordml" xmlns:w16sdtdh="http://schemas.microsoft.com/office/word/2020/wordml/sdtdatahash" xmlns:w16se="http://schemas.microsoft.com/office/word/2015/wordml/symex" mc:Ignorable="w14 w15 w16se w16cid w16 w16cex w16sdtdh">
+<w:styles xmlns:mc="http://schemas.openxmlformats.org/markup-compatibility/2006" xmlns:r="http://schemas.openxmlformats.org/officeDocument/2006/relationships" xmlns:w="http://schemas.openxmlformats.org/wordprocessingml/2006/main" xmlns:w14="http://schemas.microsoft.com/office/word/2010/wordml" xmlns:w15="http://schemas.microsoft.com/office/word/2012/wordml" mc:Ignorable="w14 w15">
   <w:docDefaults>
     <w:rPrDefault>
       <w:rPr>
@@ -2975,7 +2846,7 @@
       </w:pPr>
     </w:pPrDefault>
   </w:docDefaults>
-  <w:latentStyles w:defLockedState="0" w:defUIPriority="99" w:defSemiHidden="0" w:defUnhideWhenUsed="0" w:defQFormat="0" w:count="376">
+  <w:latentStyles w:defLockedState="0" w:defUIPriority="99" w:defSemiHidden="0" w:defUnhideWhenUsed="0" w:defQFormat="0" w:count="371">
     <w:lsdException w:name="Normal" w:uiPriority="0" w:qFormat="1"/>
     <w:lsdException w:name="heading 1" w:uiPriority="9" w:qFormat="1"/>
     <w:lsdException w:name="heading 2" w:semiHidden="1" w:uiPriority="9" w:unhideWhenUsed="1" w:qFormat="1"/>
@@ -3347,11 +3218,6 @@
     <w:lsdException w:name="List Table 5 Dark Accent 6" w:uiPriority="50"/>
     <w:lsdException w:name="List Table 6 Colorful Accent 6" w:uiPriority="51"/>
     <w:lsdException w:name="List Table 7 Colorful Accent 6" w:uiPriority="52"/>
-    <w:lsdException w:name="Mention" w:semiHidden="1" w:unhideWhenUsed="1"/>
-    <w:lsdException w:name="Smart Hyperlink" w:semiHidden="1" w:unhideWhenUsed="1"/>
-    <w:lsdException w:name="Hashtag" w:semiHidden="1" w:unhideWhenUsed="1"/>
-    <w:lsdException w:name="Unresolved Mention" w:semiHidden="1" w:unhideWhenUsed="1"/>
-    <w:lsdException w:name="Smart Link" w:semiHidden="1" w:unhideWhenUsed="1"/>
   </w:latentStyles>
   <w:style w:type="paragraph" w:default="1" w:styleId="Normal">
     <w:name w:val="Normal"/>
@@ -3447,6 +3313,46 @@
     <w:rsid w:val="004E53F7"/>
     <w:rPr>
       <w:lang w:val="es-ES"/>
+    </w:rPr>
+  </w:style>
+  <w:style w:type="paragraph" w:styleId="Textonotapie">
+    <w:name w:val="footnote text"/>
+    <w:basedOn w:val="Normal"/>
+    <w:link w:val="TextonotapieCar"/>
+    <w:uiPriority w:val="99"/>
+    <w:semiHidden/>
+    <w:unhideWhenUsed/>
+    <w:rsid w:val="00B71692"/>
+    <w:pPr>
+      <w:spacing w:after="0" w:line="240" w:lineRule="auto"/>
+    </w:pPr>
+    <w:rPr>
+      <w:sz w:val="20"/>
+      <w:szCs w:val="20"/>
+    </w:rPr>
+  </w:style>
+  <w:style w:type="character" w:customStyle="1" w:styleId="TextonotapieCar">
+    <w:name w:val="Texto nota pie Car"/>
+    <w:basedOn w:val="Fuentedeprrafopredeter"/>
+    <w:link w:val="Textonotapie"/>
+    <w:uiPriority w:val="99"/>
+    <w:semiHidden/>
+    <w:rsid w:val="00B71692"/>
+    <w:rPr>
+      <w:sz w:val="20"/>
+      <w:szCs w:val="20"/>
+      <w:lang w:val="es-ES"/>
+    </w:rPr>
+  </w:style>
+  <w:style w:type="character" w:styleId="Refdenotaalpie">
+    <w:name w:val="footnote reference"/>
+    <w:basedOn w:val="Fuentedeprrafopredeter"/>
+    <w:uiPriority w:val="99"/>
+    <w:semiHidden/>
+    <w:unhideWhenUsed/>
+    <w:rsid w:val="00B71692"/>
+    <w:rPr>
+      <w:vertAlign w:val="superscript"/>
     </w:rPr>
   </w:style>
 </w:styles>
@@ -3745,4 +3651,23 @@
     </a:ext>
   </a:extLst>
 </a:theme>
+</file>
+
+<file path=customXml/item1.xml><?xml version="1.0" encoding="utf-8"?>
+<b:Sources xmlns:b="http://schemas.openxmlformats.org/officeDocument/2006/bibliography" xmlns="http://schemas.openxmlformats.org/officeDocument/2006/bibliography" SelectedStyle="\APASixthEditionOfficeOnline.xsl" StyleName="APA" Version="6">
+  <b:Source>
+    <b:Tag>MarcadorDePosición1</b:Tag>
+    <b:SourceType>Report</b:SourceType>
+    <b:Guid>{87C2478E-AD74-4EFD-B5D2-1545F9F0599F}</b:Guid>
+    <b:RefOrder>1</b:RefOrder>
+  </b:Source>
+</b:Sources>
+</file>
+
+<file path=customXml/itemProps1.xml><?xml version="1.0" encoding="utf-8"?>
+<ds:datastoreItem xmlns:ds="http://schemas.openxmlformats.org/officeDocument/2006/customXml" ds:itemID="{1B484999-0303-471A-AFBE-B1BE1B606A95}">
+  <ds:schemaRefs>
+    <ds:schemaRef ds:uri="http://schemas.openxmlformats.org/officeDocument/2006/bibliography"/>
+  </ds:schemaRefs>
+</ds:datastoreItem>
 </file>
</xml_diff>